<commit_message>
Installer now uses a C# startup programm, which calls a powershell script in an elevated powershell shell. Use inno setup for packaging. Improved some code for dmm and supply. Added an IRLED characteristics measurement script. Add a Visual studio project voor building the C# installer program.
</commit_message>
<xml_diff>
--- a/documentatie/need4LabControl/UitlegLabControl.docx
+++ b/documentatie/need4LabControl/UitlegLabControl.docx
@@ -1,8 +1,1509 @@
 
 <file path=word/document.xml><?xml version="1.0" encoding="utf-8"?>
-<w:document xmlns:wpc="http://schemas.microsoft.com/office/word/2010/wordprocessingCanvas" xmlns:cx="http://schemas.microsoft.com/office/drawing/2014/chartex" xmlns:cx1="http://schemas.microsoft.com/office/drawing/2015/9/8/chartex" xmlns:cx2="http://schemas.microsoft.com/office/drawing/2015/10/21/chartex" xmlns:cx3="http://schemas.microsoft.com/office/drawing/2016/5/9/chartex" xmlns:cx4="http://schemas.microsoft.com/office/drawing/2016/5/10/chartex" xmlns:cx5="http://schemas.microsoft.com/office/drawing/2016/5/11/chartex" xmlns:cx6="http://schemas.microsoft.com/office/drawing/2016/5/12/chartex" xmlns:cx7="http://schemas.microsoft.com/office/drawing/2016/5/13/chartex" xmlns:cx8="http://schemas.microsoft.com/office/drawing/2016/5/14/chartex" xmlns:mc="http://schemas.openxmlformats.org/markup-compatibility/2006" xmlns:aink="http://schemas.microsoft.com/office/drawing/2016/ink" xmlns:am3d="http://schemas.microsoft.com/office/drawing/2017/model3d" xmlns:o="urn:schemas-microsoft-com:office:office" xmlns:oel="http://schemas.microsoft.com/office/2019/extlst" xmlns:r="http://schemas.openxmlformats.org/officeDocument/2006/relationships" xmlns:m="http://schemas.openxmlformats.org/officeDocument/2006/math" xmlns:v="urn:schemas-microsoft-com:vml" xmlns:wp14="http://schemas.microsoft.com/office/word/2010/wordprocessingDrawing" xmlns:wp="http://schemas.openxmlformats.org/drawingml/2006/wordprocessingDrawing" xmlns:w10="urn:schemas-microsoft-com:office:word" xmlns:w="http://schemas.openxmlformats.org/wordprocessingml/2006/main" xmlns:w14="http://schemas.microsoft.com/office/word/2010/wordml" xmlns:w15="http://schemas.microsoft.com/office/word/2012/wordml" xmlns:w16cex="http://schemas.microsoft.com/office/word/2018/wordml/cex" xmlns:w16cid="http://schemas.microsoft.com/office/word/2016/wordml/cid" xmlns:w16="http://schemas.microsoft.com/office/word/2018/wordml" xmlns:w16du="http://schemas.microsoft.com/office/word/2023/wordml/word16du" xmlns:w16sdtdh="http://schemas.microsoft.com/office/word/2020/wordml/sdtdatahash" xmlns:w16se="http://schemas.microsoft.com/office/word/2015/wordml/symex" xmlns:wpg="http://schemas.microsoft.com/office/word/2010/wordprocessingGroup" xmlns:wpi="http://schemas.microsoft.com/office/word/2010/wordprocessingInk" xmlns:wne="http://schemas.microsoft.com/office/word/2006/wordml" xmlns:wps="http://schemas.microsoft.com/office/word/2010/wordprocessingShape" mc:Ignorable="w14 w15 w16se w16cid w16 w16cex w16sdtdh w16du wp14">
+<w:document xmlns:wpc="http://schemas.microsoft.com/office/word/2010/wordprocessingCanvas" xmlns:cx="http://schemas.microsoft.com/office/drawing/2014/chartex" xmlns:cx1="http://schemas.microsoft.com/office/drawing/2015/9/8/chartex" xmlns:cx2="http://schemas.microsoft.com/office/drawing/2015/10/21/chartex" xmlns:cx3="http://schemas.microsoft.com/office/drawing/2016/5/9/chartex" xmlns:cx4="http://schemas.microsoft.com/office/drawing/2016/5/10/chartex" xmlns:cx5="http://schemas.microsoft.com/office/drawing/2016/5/11/chartex" xmlns:cx6="http://schemas.microsoft.com/office/drawing/2016/5/12/chartex" xmlns:cx7="http://schemas.microsoft.com/office/drawing/2016/5/13/chartex" xmlns:cx8="http://schemas.microsoft.com/office/drawing/2016/5/14/chartex" xmlns:mc="http://schemas.openxmlformats.org/markup-compatibility/2006" xmlns:aink="http://schemas.microsoft.com/office/drawing/2016/ink" xmlns:am3d="http://schemas.microsoft.com/office/drawing/2017/model3d" xmlns:o="urn:schemas-microsoft-com:office:office" xmlns:oel="http://schemas.microsoft.com/office/2019/extlst" xmlns:r="http://schemas.openxmlformats.org/officeDocument/2006/relationships" xmlns:m="http://schemas.openxmlformats.org/officeDocument/2006/math" xmlns:v="urn:schemas-microsoft-com:vml" xmlns:wp14="http://schemas.microsoft.com/office/word/2010/wordprocessingDrawing" xmlns:wp="http://schemas.openxmlformats.org/drawingml/2006/wordprocessingDrawing" xmlns:w10="urn:schemas-microsoft-com:office:word" xmlns:w="http://schemas.openxmlformats.org/wordprocessingml/2006/main" xmlns:w14="http://schemas.microsoft.com/office/word/2010/wordml" xmlns:w15="http://schemas.microsoft.com/office/word/2012/wordml" xmlns:w16cex="http://schemas.microsoft.com/office/word/2018/wordml/cex" xmlns:w16cid="http://schemas.microsoft.com/office/word/2016/wordml/cid" xmlns:w16="http://schemas.microsoft.com/office/word/2018/wordml" xmlns:w16du="http://schemas.microsoft.com/office/word/2023/wordml/word16du" xmlns:w16sdtdh="http://schemas.microsoft.com/office/word/2020/wordml/sdtdatahash" xmlns:w16sdtfl="http://schemas.microsoft.com/office/word/2024/wordml/sdtformatlock" xmlns:w16se="http://schemas.microsoft.com/office/word/2015/wordml/symex" xmlns:wpg="http://schemas.microsoft.com/office/word/2010/wordprocessingGroup" xmlns:wpi="http://schemas.microsoft.com/office/word/2010/wordprocessingInk" xmlns:wne="http://schemas.microsoft.com/office/word/2006/wordml" xmlns:wps="http://schemas.microsoft.com/office/word/2010/wordprocessingShape" mc:Ignorable="w14 w15 w16se w16cid w16 w16cex w16sdtdh w16sdtfl w16du wp14">
   <w:body>
     <w:p>
+      <w:pPr>
+        <w:pStyle w:val="Kop1"/>
+      </w:pPr>
+      <w:r>
+        <w:t>Het karakter van engineering</w:t>
+      </w:r>
+    </w:p>
+    <w:p>
+      <w:r>
+        <w:t xml:space="preserve">Binnen het domein Techniek bevinden opleidingen met als doel het afleveren van engineers. Maar wat houdt </w:t>
+      </w:r>
+      <w:r>
+        <w:t xml:space="preserve">dat </w:t>
+      </w:r>
+      <w:r>
+        <w:t>eigenlijk in?</w:t>
+      </w:r>
+      <w:r>
+        <w:t xml:space="preserve"> </w:t>
+      </w:r>
+      <w:r>
+        <w:t>De Engelstalige versie van Wikipedia geeft de volgende compacte definitie</w:t>
+      </w:r>
+      <w:r>
+        <w:t xml:space="preserve"> van ‘</w:t>
+      </w:r>
+      <w:r>
+        <w:t>engineering</w:t>
+      </w:r>
+      <w:r>
+        <w:t>’</w:t>
+      </w:r>
+      <w:r>
+        <w:t>:</w:t>
+      </w:r>
+    </w:p>
+    <w:p>
+      <w:pPr>
+        <w:rPr>
+          <w:lang w:val="en-US"/>
+        </w:rPr>
+      </w:pPr>
+      <w:r>
+        <w:rPr>
+          <w:b/>
+          <w:bCs/>
+          <w:lang w:val="en-US"/>
+        </w:rPr>
+        <w:t>Engineering</w:t>
+      </w:r>
+      <w:r>
+        <w:rPr>
+          <w:lang w:val="en-US"/>
+        </w:rPr>
+        <w:t xml:space="preserve"> is the practice of using </w:t>
+      </w:r>
+      <w:hyperlink r:id="rId5" w:tooltip="Natural science" w:history="1">
+        <w:r>
+          <w:rPr>
+            <w:rStyle w:val="Hyperlink"/>
+            <w:lang w:val="en-US"/>
+          </w:rPr>
+          <w:t>natural science</w:t>
+        </w:r>
+      </w:hyperlink>
+      <w:r>
+        <w:rPr>
+          <w:lang w:val="en-US"/>
+        </w:rPr>
+        <w:t xml:space="preserve">, </w:t>
+      </w:r>
+      <w:hyperlink r:id="rId6" w:tooltip="Mathematics" w:history="1">
+        <w:r>
+          <w:rPr>
+            <w:rStyle w:val="Hyperlink"/>
+            <w:lang w:val="en-US"/>
+          </w:rPr>
+          <w:t>mathematics</w:t>
+        </w:r>
+      </w:hyperlink>
+      <w:r>
+        <w:rPr>
+          <w:lang w:val="en-US"/>
+        </w:rPr>
+        <w:t xml:space="preserve">, and the </w:t>
+      </w:r>
+      <w:hyperlink r:id="rId7" w:tooltip="Engineering design process" w:history="1">
+        <w:r>
+          <w:rPr>
+            <w:rStyle w:val="Hyperlink"/>
+            <w:lang w:val="en-US"/>
+          </w:rPr>
+          <w:t>engineering design process</w:t>
+        </w:r>
+      </w:hyperlink>
+      <w:hyperlink r:id="rId8" w:anchor="cite_note-EngineeringMethod-1" w:history="1">
+        <w:r>
+          <w:rPr>
+            <w:rStyle w:val="Hyperlink"/>
+            <w:vertAlign w:val="superscript"/>
+            <w:lang w:val="en-US"/>
+          </w:rPr>
+          <w:t>[1]</w:t>
+        </w:r>
+      </w:hyperlink>
+      <w:r>
+        <w:rPr>
+          <w:lang w:val="en-US"/>
+        </w:rPr>
+        <w:t xml:space="preserve"> to </w:t>
+      </w:r>
+      <w:hyperlink r:id="rId9" w:anchor="Engineering" w:tooltip="Problem solving" w:history="1">
+        <w:r>
+          <w:rPr>
+            <w:rStyle w:val="Hyperlink"/>
+            <w:lang w:val="en-US"/>
+          </w:rPr>
+          <w:t>solve problems</w:t>
+        </w:r>
+      </w:hyperlink>
+    </w:p>
+    <w:p>
+      <w:r>
+        <w:t xml:space="preserve">Er zijn </w:t>
+      </w:r>
+      <w:r>
+        <w:t xml:space="preserve">veel </w:t>
+      </w:r>
+      <w:r>
+        <w:t>andere</w:t>
+      </w:r>
+      <w:r>
+        <w:t xml:space="preserve"> </w:t>
+      </w:r>
+      <w:r>
+        <w:t xml:space="preserve">definities van </w:t>
+      </w:r>
+      <w:r>
+        <w:t xml:space="preserve">hetzelfde </w:t>
+      </w:r>
+      <w:r>
+        <w:t xml:space="preserve">woord. Op basis van </w:t>
+      </w:r>
+      <w:r>
+        <w:t xml:space="preserve">een aantal </w:t>
+      </w:r>
+      <w:r>
+        <w:t xml:space="preserve">definities, volgt </w:t>
+      </w:r>
+      <w:r>
+        <w:t xml:space="preserve">hier </w:t>
+      </w:r>
+      <w:r>
+        <w:t xml:space="preserve">een formulering </w:t>
+      </w:r>
+      <w:r>
+        <w:t xml:space="preserve">van het woord </w:t>
+      </w:r>
+      <w:r>
+        <w:t>‘engineer’</w:t>
+      </w:r>
+      <w:r>
+        <w:t>.</w:t>
+      </w:r>
+    </w:p>
+    <w:p>
+      <w:pPr>
+        <w:rPr>
+          <w:i/>
+          <w:iCs/>
+        </w:rPr>
+      </w:pPr>
+      <w:r>
+        <w:rPr>
+          <w:i/>
+          <w:iCs/>
+        </w:rPr>
+        <w:t>Een engineer is iemand die:</w:t>
+      </w:r>
+    </w:p>
+    <w:p>
+      <w:pPr>
+        <w:pStyle w:val="Lijstalinea"/>
+        <w:numPr>
+          <w:ilvl w:val="0"/>
+          <w:numId w:val="7"/>
+        </w:numPr>
+        <w:rPr>
+          <w:i/>
+          <w:iCs/>
+        </w:rPr>
+      </w:pPr>
+      <w:r>
+        <w:rPr>
+          <w:i/>
+          <w:iCs/>
+        </w:rPr>
+        <w:t xml:space="preserve">Problemen oplost d.m.v. het </w:t>
+      </w:r>
+      <w:r>
+        <w:rPr>
+          <w:i/>
+          <w:iCs/>
+        </w:rPr>
+        <w:t xml:space="preserve">ontwerpen en </w:t>
+      </w:r>
+      <w:r>
+        <w:rPr>
+          <w:i/>
+          <w:iCs/>
+        </w:rPr>
+        <w:t>ontwikkelen van machines</w:t>
+      </w:r>
+      <w:r>
+        <w:rPr>
+          <w:i/>
+          <w:iCs/>
+        </w:rPr>
+        <w:t xml:space="preserve">, </w:t>
+      </w:r>
+      <w:r>
+        <w:rPr>
+          <w:i/>
+          <w:iCs/>
+        </w:rPr>
+        <w:t xml:space="preserve">apparatuur, </w:t>
+      </w:r>
+      <w:r>
+        <w:rPr>
+          <w:i/>
+          <w:iCs/>
+        </w:rPr>
+        <w:t>of processen,</w:t>
+      </w:r>
+    </w:p>
+    <w:p>
+      <w:pPr>
+        <w:pStyle w:val="Lijstalinea"/>
+        <w:numPr>
+          <w:ilvl w:val="0"/>
+          <w:numId w:val="7"/>
+        </w:numPr>
+        <w:rPr>
+          <w:i/>
+          <w:iCs/>
+        </w:rPr>
+      </w:pPr>
+      <w:r>
+        <w:rPr>
+          <w:i/>
+          <w:iCs/>
+        </w:rPr>
+        <w:t xml:space="preserve">Waarbij er </w:t>
+      </w:r>
+      <w:r>
+        <w:rPr>
+          <w:i/>
+          <w:iCs/>
+        </w:rPr>
+        <w:t xml:space="preserve">creatief gebruik </w:t>
+      </w:r>
+      <w:r>
+        <w:rPr>
+          <w:i/>
+          <w:iCs/>
+        </w:rPr>
+        <w:t>ge</w:t>
+      </w:r>
+      <w:r>
+        <w:rPr>
+          <w:i/>
+          <w:iCs/>
+        </w:rPr>
+        <w:t>ma</w:t>
+      </w:r>
+      <w:r>
+        <w:rPr>
+          <w:i/>
+          <w:iCs/>
+        </w:rPr>
+        <w:t>a</w:t>
+      </w:r>
+      <w:r>
+        <w:rPr>
+          <w:i/>
+          <w:iCs/>
+        </w:rPr>
+        <w:t>k</w:t>
+      </w:r>
+      <w:r>
+        <w:rPr>
+          <w:i/>
+          <w:iCs/>
+        </w:rPr>
+        <w:t>t wordt</w:t>
+      </w:r>
+      <w:r>
+        <w:rPr>
+          <w:i/>
+          <w:iCs/>
+        </w:rPr>
+        <w:t xml:space="preserve"> van </w:t>
+      </w:r>
+      <w:r>
+        <w:rPr>
+          <w:i/>
+          <w:iCs/>
+        </w:rPr>
+        <w:t xml:space="preserve">relevante </w:t>
+      </w:r>
+      <w:r>
+        <w:rPr>
+          <w:i/>
+          <w:iCs/>
+        </w:rPr>
+        <w:t xml:space="preserve">natuurwetten al dan niet </w:t>
+      </w:r>
+      <w:r>
+        <w:rPr>
+          <w:i/>
+          <w:iCs/>
+        </w:rPr>
+        <w:t xml:space="preserve">in combinatie </w:t>
+      </w:r>
+      <w:r>
+        <w:rPr>
+          <w:i/>
+          <w:iCs/>
+        </w:rPr>
+        <w:t>met wiskunde,</w:t>
+      </w:r>
+    </w:p>
+    <w:p>
+      <w:pPr>
+        <w:pStyle w:val="Lijstalinea"/>
+        <w:numPr>
+          <w:ilvl w:val="0"/>
+          <w:numId w:val="7"/>
+        </w:numPr>
+        <w:rPr>
+          <w:i/>
+          <w:iCs/>
+        </w:rPr>
+      </w:pPr>
+      <w:r>
+        <w:rPr>
+          <w:i/>
+          <w:iCs/>
+        </w:rPr>
+        <w:t xml:space="preserve">Op zo’n wijze dat er vooraf vertrouwen is dat </w:t>
+      </w:r>
+      <w:r>
+        <w:rPr>
+          <w:i/>
+          <w:iCs/>
+        </w:rPr>
+        <w:t>het eindresultaat</w:t>
+      </w:r>
+      <w:r>
+        <w:rPr>
+          <w:i/>
+          <w:iCs/>
+        </w:rPr>
+        <w:t xml:space="preserve"> ook daadwerkelijk de </w:t>
+      </w:r>
+      <w:r>
+        <w:rPr>
+          <w:i/>
+          <w:iCs/>
+        </w:rPr>
+        <w:t xml:space="preserve">vooraf gestelde normen </w:t>
+      </w:r>
+      <w:r>
+        <w:rPr>
+          <w:i/>
+          <w:iCs/>
+        </w:rPr>
+        <w:t xml:space="preserve">weet te halen tijdens de </w:t>
+      </w:r>
+      <w:r>
+        <w:rPr>
+          <w:i/>
+          <w:iCs/>
+        </w:rPr>
+        <w:t>(</w:t>
+      </w:r>
+      <w:r>
+        <w:rPr>
+          <w:i/>
+          <w:iCs/>
+        </w:rPr>
+        <w:t>eind</w:t>
+      </w:r>
+      <w:r>
+        <w:rPr>
+          <w:i/>
+          <w:iCs/>
+        </w:rPr>
+        <w:t xml:space="preserve">) </w:t>
+      </w:r>
+      <w:r>
+        <w:rPr>
+          <w:i/>
+          <w:iCs/>
+        </w:rPr>
+        <w:t>test</w:t>
+      </w:r>
+      <w:r>
+        <w:rPr>
+          <w:i/>
+          <w:iCs/>
+        </w:rPr>
+        <w:t>en</w:t>
+      </w:r>
+      <w:r>
+        <w:rPr>
+          <w:i/>
+          <w:iCs/>
+        </w:rPr>
+        <w:t xml:space="preserve"> </w:t>
+      </w:r>
+      <w:r>
+        <w:rPr>
+          <w:i/>
+          <w:iCs/>
+        </w:rPr>
+        <w:t xml:space="preserve">die </w:t>
+      </w:r>
+      <w:r>
+        <w:rPr>
+          <w:i/>
+          <w:iCs/>
+        </w:rPr>
+        <w:t xml:space="preserve">tijdens, maar vooral </w:t>
+      </w:r>
+      <w:r>
+        <w:rPr>
+          <w:i/>
+          <w:iCs/>
+        </w:rPr>
+        <w:t xml:space="preserve">aan </w:t>
+      </w:r>
+      <w:r>
+        <w:rPr>
+          <w:i/>
+          <w:iCs/>
+        </w:rPr>
+        <w:t>het eind</w:t>
+      </w:r>
+      <w:r>
+        <w:rPr>
+          <w:i/>
+          <w:iCs/>
+        </w:rPr>
+        <w:t>e</w:t>
+      </w:r>
+      <w:r>
+        <w:rPr>
+          <w:i/>
+          <w:iCs/>
+        </w:rPr>
+        <w:t>,</w:t>
+      </w:r>
+      <w:r>
+        <w:rPr>
+          <w:i/>
+          <w:iCs/>
+        </w:rPr>
+        <w:t xml:space="preserve"> van het ontwerp- en ontwikkelproces</w:t>
+      </w:r>
+      <w:r>
+        <w:rPr>
+          <w:i/>
+          <w:iCs/>
+        </w:rPr>
+        <w:t xml:space="preserve"> worden afgenomen</w:t>
+      </w:r>
+      <w:r>
+        <w:rPr>
+          <w:i/>
+          <w:iCs/>
+        </w:rPr>
+        <w:t>.</w:t>
+      </w:r>
+    </w:p>
+    <w:p>
+      <w:r>
+        <w:t xml:space="preserve">Engineering is dus </w:t>
+      </w:r>
+      <w:r>
+        <w:t>het ‘ding’</w:t>
+      </w:r>
+      <w:r>
+        <w:t xml:space="preserve"> </w:t>
+      </w:r>
+      <w:r>
+        <w:t xml:space="preserve">van de </w:t>
+      </w:r>
+      <w:r>
+        <w:t xml:space="preserve">engineer. Engineering </w:t>
+      </w:r>
+      <w:r>
+        <w:t>kan in het Nederlands vertaald worden met ‘</w:t>
+      </w:r>
+      <w:r>
+        <w:t>ingenieurswezen</w:t>
+      </w:r>
+      <w:r>
+        <w:t xml:space="preserve">’. Engineering </w:t>
+      </w:r>
+      <w:r>
+        <w:t>is een vak, een praktijk, een manier van doen</w:t>
+      </w:r>
+      <w:r>
+        <w:t xml:space="preserve"> en leven. </w:t>
+      </w:r>
+      <w:r>
+        <w:t xml:space="preserve"> Het is een </w:t>
+      </w:r>
+      <w:r>
+        <w:t xml:space="preserve">elegante </w:t>
+      </w:r>
+      <w:r>
+        <w:t>combinatie van kennis</w:t>
+      </w:r>
+      <w:r>
+        <w:t xml:space="preserve">, kunde </w:t>
+      </w:r>
+      <w:r>
+        <w:t>en vaardigheden</w:t>
+      </w:r>
+      <w:r>
+        <w:t xml:space="preserve">, bij elkaar gehouden </w:t>
+      </w:r>
+      <w:r>
+        <w:t xml:space="preserve">in </w:t>
+      </w:r>
+      <w:r>
+        <w:t xml:space="preserve">een gestructureerde </w:t>
+      </w:r>
+      <w:r>
+        <w:t>aanpak</w:t>
+      </w:r>
+      <w:r>
+        <w:t>, ook wel “</w:t>
+      </w:r>
+      <w:r>
+        <w:t>Engineering Method</w:t>
+      </w:r>
+      <w:r>
+        <w:t>”</w:t>
+      </w:r>
+      <w:r>
+        <w:t xml:space="preserve"> of “</w:t>
+      </w:r>
+      <w:r>
+        <w:t>Engineering design process</w:t>
+      </w:r>
+      <w:r>
+        <w:t xml:space="preserve">” genoemd. (zie: </w:t>
+      </w:r>
+      <w:hyperlink r:id="rId10" w:history="1">
+        <w:r>
+          <w:rPr>
+            <w:rStyle w:val="Hyperlink"/>
+          </w:rPr>
+          <w:t>https://sites.tufts.edu/eeseniordesignhandbook/2013/engineering-method/</w:t>
+        </w:r>
+      </w:hyperlink>
+      <w:r>
+        <w:t xml:space="preserve"> )</w:t>
+      </w:r>
+    </w:p>
+    <w:p>
+      <w:r>
+        <w:rPr>
+          <w:noProof/>
+        </w:rPr>
+        <w:drawing>
+          <wp:anchor distT="0" distB="0" distL="114300" distR="114300" simplePos="0" relativeHeight="251661312" behindDoc="0" locked="0" layoutInCell="1" allowOverlap="1" wp14:anchorId="3186CA68" wp14:editId="740568B3">
+            <wp:simplePos x="0" y="0"/>
+            <wp:positionH relativeFrom="column">
+              <wp:posOffset>-98606</wp:posOffset>
+            </wp:positionH>
+            <wp:positionV relativeFrom="paragraph">
+              <wp:posOffset>1479459</wp:posOffset>
+            </wp:positionV>
+            <wp:extent cx="4000500" cy="2187663"/>
+            <wp:effectExtent l="0" t="0" r="0" b="3175"/>
+            <wp:wrapSquare wrapText="bothSides"/>
+            <wp:docPr id="10953679" name="Afbeelding 2" descr="Afbeelding met tekst, Lettertype, cirkel, diagram&#10;&#10;Door AI gegenereerde inhoud is mogelijk onjuist."/>
+            <wp:cNvGraphicFramePr>
+              <a:graphicFrameLocks xmlns:a="http://schemas.openxmlformats.org/drawingml/2006/main" noChangeAspect="1"/>
+            </wp:cNvGraphicFramePr>
+            <a:graphic xmlns:a="http://schemas.openxmlformats.org/drawingml/2006/main">
+              <a:graphicData uri="http://schemas.openxmlformats.org/drawingml/2006/picture">
+                <pic:pic xmlns:pic="http://schemas.openxmlformats.org/drawingml/2006/picture">
+                  <pic:nvPicPr>
+                    <pic:cNvPr id="10953679" name="Afbeelding 2" descr="Afbeelding met tekst, Lettertype, cirkel, diagram&#10;&#10;Door AI gegenereerde inhoud is mogelijk onjuist."/>
+                    <pic:cNvPicPr>
+                      <a:picLocks noChangeAspect="1" noChangeArrowheads="1"/>
+                    </pic:cNvPicPr>
+                  </pic:nvPicPr>
+                  <pic:blipFill>
+                    <a:blip r:embed="rId11" cstate="print">
+                      <a:extLst>
+                        <a:ext uri="{28A0092B-C50C-407E-A947-70E740481C1C}">
+                          <a14:useLocalDpi xmlns:a14="http://schemas.microsoft.com/office/drawing/2010/main" val="0"/>
+                        </a:ext>
+                      </a:extLst>
+                    </a:blip>
+                    <a:srcRect/>
+                    <a:stretch>
+                      <a:fillRect/>
+                    </a:stretch>
+                  </pic:blipFill>
+                  <pic:spPr bwMode="auto">
+                    <a:xfrm>
+                      <a:off x="0" y="0"/>
+                      <a:ext cx="4000500" cy="2187663"/>
+                    </a:xfrm>
+                    <a:prstGeom prst="rect">
+                      <a:avLst/>
+                    </a:prstGeom>
+                    <a:noFill/>
+                    <a:ln>
+                      <a:noFill/>
+                    </a:ln>
+                  </pic:spPr>
+                </pic:pic>
+              </a:graphicData>
+            </a:graphic>
+            <wp14:sizeRelH relativeFrom="page">
+              <wp14:pctWidth>0</wp14:pctWidth>
+            </wp14:sizeRelH>
+            <wp14:sizeRelV relativeFrom="page">
+              <wp14:pctHeight>0</wp14:pctHeight>
+            </wp14:sizeRelV>
+          </wp:anchor>
+        </w:drawing>
+      </w:r>
+      <w:r>
+        <w:t xml:space="preserve">Over (hoe je) engineering (moet </w:t>
+      </w:r>
+      <w:r>
+        <w:t>bedrijven</w:t>
+      </w:r>
+      <w:r>
+        <w:t xml:space="preserve">) zijn veel boeken geschreven. </w:t>
+      </w:r>
+      <w:r>
+        <w:t>Daar gaat het nu niet om, maar juist om het deel “</w:t>
+      </w:r>
+      <w:r>
+        <w:t xml:space="preserve">het halen van </w:t>
+      </w:r>
+      <w:r>
+        <w:t xml:space="preserve"> </w:t>
+      </w:r>
+      <w:r>
+        <w:t>de vooraf gestelde norm(en)</w:t>
+      </w:r>
+      <w:r>
+        <w:t xml:space="preserve"> </w:t>
+      </w:r>
+      <w:r>
+        <w:t xml:space="preserve">door middel van </w:t>
+      </w:r>
+      <w:r>
+        <w:t xml:space="preserve">testen”. Zie ook onderstaande figuur. </w:t>
+      </w:r>
+      <w:r>
+        <w:t xml:space="preserve">Het is belangrijk om te beseffen dat een </w:t>
+      </w:r>
+      <w:r>
+        <w:t xml:space="preserve">ingenieur tijdens het ontwerp- en ontwikkelproces, </w:t>
+      </w:r>
+      <w:r>
+        <w:t xml:space="preserve">altijd </w:t>
+      </w:r>
+      <w:r>
+        <w:t xml:space="preserve">de gestelde </w:t>
+      </w:r>
+      <w:r>
+        <w:t xml:space="preserve">normen en </w:t>
+      </w:r>
+      <w:r>
+        <w:t xml:space="preserve">eisen voor ogen </w:t>
+      </w:r>
+      <w:r>
+        <w:t>houdt</w:t>
+      </w:r>
+      <w:r>
+        <w:t xml:space="preserve">, zodat de engineer kan bewijzen </w:t>
+      </w:r>
+      <w:r>
+        <w:t xml:space="preserve">dat het </w:t>
+      </w:r>
+      <w:r>
+        <w:t xml:space="preserve">uiteindelijke </w:t>
+      </w:r>
+      <w:r>
+        <w:t xml:space="preserve">gerealiseerde ontwerp </w:t>
+      </w:r>
+      <w:r>
+        <w:t xml:space="preserve">zonder enige twijfel </w:t>
+      </w:r>
+      <w:r>
+        <w:t xml:space="preserve">ook echt levert wat was </w:t>
+      </w:r>
+      <w:r>
+        <w:t>beoogd</w:t>
+      </w:r>
+      <w:r>
+        <w:t>. Dat is ‘key’ binnen de technische wetenschappen</w:t>
+      </w:r>
+      <w:r>
+        <w:t xml:space="preserve"> en met name bij </w:t>
+      </w:r>
+      <w:r>
+        <w:t xml:space="preserve">Elektrotechniek </w:t>
+      </w:r>
+      <w:r>
+        <w:t>(</w:t>
+      </w:r>
+      <w:r>
+        <w:t xml:space="preserve">zie bijlage). </w:t>
+      </w:r>
+      <w:r>
+        <w:t xml:space="preserve">Tijdens het ontwikkelen moet een ingenieur kunnen meten of de gekozen oplossing gaat doen wat </w:t>
+      </w:r>
+      <w:r>
+        <w:t xml:space="preserve">nodig </w:t>
+      </w:r>
+      <w:r>
+        <w:t xml:space="preserve">is.  Zoals onderstaande figuur ook duidelijk laat zien, zal </w:t>
+      </w:r>
+      <w:r>
+        <w:t xml:space="preserve">een </w:t>
+      </w:r>
+      <w:r>
+        <w:t xml:space="preserve">ingenieur het ontwerp moeten aanpassen, als blijkt dat normen en eisen niet gehaald </w:t>
+      </w:r>
+      <w:r>
+        <w:t xml:space="preserve">gaan </w:t>
+      </w:r>
+      <w:r>
+        <w:t xml:space="preserve">worden. </w:t>
+      </w:r>
+    </w:p>
+    <w:p>
+      <w:r>
+        <w:t xml:space="preserve">Een ingenieur test dus voortdurend of het juiste ook juist gedaan wordt en gebruikt daarvoor alle technieken die hij/zij tot beschikking heeft. </w:t>
+      </w:r>
+    </w:p>
+    <w:p/>
+    <w:p/>
+    <w:p>
+      <w:r>
+        <w:lastRenderedPageBreak/>
+        <w:t xml:space="preserve">Bron: </w:t>
+      </w:r>
+      <w:hyperlink r:id="rId12" w:history="1">
+        <w:r>
+          <w:rPr>
+            <w:rStyle w:val="Hyperlink"/>
+          </w:rPr>
+          <w:t>https://www.jpl.nasa.gov/edu/resources/image/engineering-design-process-flow-chart/</w:t>
+        </w:r>
+      </w:hyperlink>
+      <w:r>
+        <w:t xml:space="preserve"> </w:t>
+      </w:r>
+    </w:p>
+    <w:p>
+      <w:pPr>
+        <w:pStyle w:val="Kop2"/>
+      </w:pPr>
+      <w:r>
+        <w:t>Met</w:t>
+      </w:r>
+      <w:r>
+        <w:t>ing</w:t>
+      </w:r>
+      <w:r>
+        <w:t>, testen en experiment.</w:t>
+      </w:r>
+    </w:p>
+    <w:p>
+      <w:r>
+        <w:t>Het belang van</w:t>
+      </w:r>
+      <w:r>
+        <w:t xml:space="preserve"> </w:t>
+      </w:r>
+      <w:r>
+        <w:t xml:space="preserve">deze </w:t>
+      </w:r>
+      <w:r>
+        <w:t>beperkte verkenning van het woord engineer</w:t>
+      </w:r>
+      <w:r>
+        <w:t>,</w:t>
+      </w:r>
+      <w:r>
+        <w:t xml:space="preserve"> </w:t>
+      </w:r>
+      <w:r>
+        <w:t xml:space="preserve">is de </w:t>
+      </w:r>
+      <w:r>
+        <w:t xml:space="preserve">poging </w:t>
+      </w:r>
+      <w:r>
+        <w:t xml:space="preserve">om tot </w:t>
+      </w:r>
+      <w:r>
+        <w:t xml:space="preserve">een werkbare definitie van </w:t>
+      </w:r>
+      <w:r>
+        <w:t xml:space="preserve">de </w:t>
+      </w:r>
+      <w:r>
+        <w:t>woord</w:t>
+      </w:r>
+      <w:r>
+        <w:t xml:space="preserve">en </w:t>
+      </w:r>
+      <w:r>
+        <w:t xml:space="preserve"> </w:t>
+      </w:r>
+      <w:r>
+        <w:t>‘test</w:t>
+      </w:r>
+      <w:r>
+        <w:t xml:space="preserve">’, ‘experiment’ en ‘meting’ </w:t>
+      </w:r>
+      <w:r>
+        <w:t xml:space="preserve">te komen. Het doel </w:t>
+      </w:r>
+      <w:r>
+        <w:t xml:space="preserve">hiervan is om te </w:t>
+      </w:r>
+      <w:r>
+        <w:t xml:space="preserve"> zorgen dat </w:t>
+      </w:r>
+      <w:r>
+        <w:t xml:space="preserve">het helder is wat er </w:t>
+      </w:r>
+      <w:r>
+        <w:t xml:space="preserve">precies </w:t>
+      </w:r>
+      <w:r>
+        <w:t xml:space="preserve">met de woorden </w:t>
+      </w:r>
+      <w:r>
+        <w:t>bedoeld wordt.</w:t>
+      </w:r>
+    </w:p>
+    <w:p>
+      <w:r>
+        <w:t>El</w:t>
+      </w:r>
+      <w:r>
+        <w:t xml:space="preserve">k ontwikkelproces </w:t>
+      </w:r>
+      <w:r>
+        <w:t xml:space="preserve">eindigt met de </w:t>
+      </w:r>
+      <w:r>
+        <w:t>eindtest</w:t>
+      </w:r>
+      <w:r>
+        <w:t>. D</w:t>
+      </w:r>
+      <w:r>
+        <w:t>aarmee</w:t>
+      </w:r>
+      <w:r>
+        <w:t xml:space="preserve"> wordt</w:t>
+      </w:r>
+      <w:r>
+        <w:t xml:space="preserve"> defnitief</w:t>
+      </w:r>
+      <w:r>
+        <w:t xml:space="preserve"> bepaald of het gerealiseerde aan alle wensen </w:t>
+      </w:r>
+      <w:r>
+        <w:t xml:space="preserve">en eisen </w:t>
+      </w:r>
+      <w:r>
+        <w:t>van de opdrachtgever voldoet</w:t>
+      </w:r>
+      <w:r>
+        <w:t xml:space="preserve"> of niet</w:t>
+      </w:r>
+      <w:r>
+        <w:t xml:space="preserve">. ‘Eindtest’ klinkt als enkelvoud, dus één test, maar dat is het zeker niet. Fabrieks-, systeem- en acceptatietesten </w:t>
+      </w:r>
+      <w:r>
+        <w:t xml:space="preserve">bestaan vaak uit veel verschillend testen, </w:t>
+      </w:r>
+      <w:r>
+        <w:t xml:space="preserve">van </w:t>
+      </w:r>
+      <w:r>
+        <w:t xml:space="preserve">groot </w:t>
+      </w:r>
+      <w:r>
+        <w:t xml:space="preserve">tot </w:t>
+      </w:r>
+      <w:r>
+        <w:t xml:space="preserve">klein. Daarom is het belangrijk dat </w:t>
+      </w:r>
+      <w:r>
+        <w:t xml:space="preserve">eenieder en </w:t>
+      </w:r>
+      <w:r>
+        <w:t xml:space="preserve">gelijksoortig beeld voor ogen </w:t>
+      </w:r>
+      <w:r>
+        <w:t xml:space="preserve">heeft bij de woorden </w:t>
+      </w:r>
+      <w:r>
+        <w:t>‘testen’ en ‘meten’.</w:t>
+      </w:r>
+    </w:p>
+    <w:p>
+      <w:r>
+        <w:t>Testen is, net zo</w:t>
+      </w:r>
+      <w:r>
+        <w:t xml:space="preserve">als de engineeringsmethode, een zorgvuldig en gestructureerd proces. Maar bij testen is het </w:t>
+      </w:r>
+      <w:r>
+        <w:t xml:space="preserve">extreem </w:t>
+      </w:r>
+      <w:r>
+        <w:t>belangrijk</w:t>
+      </w:r>
+      <w:r>
+        <w:t xml:space="preserve"> </w:t>
+      </w:r>
+      <w:r>
+        <w:t xml:space="preserve">dat het resultaat van een test </w:t>
+      </w:r>
+      <w:r>
+        <w:rPr>
+          <w:b/>
+          <w:bCs/>
+        </w:rPr>
+        <w:t>niet</w:t>
+      </w:r>
+      <w:r>
+        <w:t xml:space="preserve"> afhangt van de tester. Om die reden gebruikt men liever het woord ‘testprocedure’. De toevoeging </w:t>
+      </w:r>
+      <w:r>
+        <w:t>‘</w:t>
+      </w:r>
+      <w:r>
+        <w:t>procedure</w:t>
+      </w:r>
+      <w:r>
+        <w:t>’</w:t>
+      </w:r>
+      <w:r>
+        <w:t xml:space="preserve"> achter het woord test, geeft </w:t>
+      </w:r>
+      <w:r>
+        <w:t xml:space="preserve">nu juist </w:t>
+      </w:r>
+      <w:r>
+        <w:t>essenti</w:t>
+      </w:r>
+      <w:r>
+        <w:t>ë</w:t>
+      </w:r>
+      <w:r>
+        <w:t>l</w:t>
+      </w:r>
+      <w:r>
+        <w:t>e</w:t>
+      </w:r>
+      <w:r>
+        <w:t xml:space="preserve"> </w:t>
+      </w:r>
+      <w:r>
+        <w:t xml:space="preserve">aspect </w:t>
+      </w:r>
+      <w:r>
+        <w:t xml:space="preserve">van het </w:t>
+      </w:r>
+      <w:r>
+        <w:rPr>
+          <w:b/>
+          <w:bCs/>
+        </w:rPr>
+        <w:t>exact</w:t>
+      </w:r>
+      <w:r>
+        <w:t xml:space="preserve"> volgen van </w:t>
+      </w:r>
+      <w:r>
+        <w:t xml:space="preserve">de voorgeschreven werkwijze </w:t>
+      </w:r>
+      <w:r>
+        <w:t>weer</w:t>
+      </w:r>
+      <w:r>
+        <w:t xml:space="preserve">. </w:t>
+      </w:r>
+      <w:r>
+        <w:t xml:space="preserve">Een strakke, goede </w:t>
+      </w:r>
+      <w:r>
+        <w:t>(test)</w:t>
+      </w:r>
+      <w:r>
+        <w:t xml:space="preserve">procedure laat geen enkele ruimte over </w:t>
+      </w:r>
+      <w:r>
+        <w:t xml:space="preserve">voor </w:t>
+      </w:r>
+      <w:r>
+        <w:t xml:space="preserve">eigen interpretatie. Alleen dan heeft een test zin, </w:t>
+      </w:r>
+      <w:r>
+        <w:t xml:space="preserve">alleen dan is een test </w:t>
+      </w:r>
+      <w:r>
+        <w:rPr>
+          <w:b/>
+          <w:bCs/>
+        </w:rPr>
+        <w:t>herhaalbaar</w:t>
+      </w:r>
+      <w:r>
+        <w:t xml:space="preserve"> in wetenschappelijke zin.</w:t>
+      </w:r>
+      <w:r>
+        <w:t xml:space="preserve"> Dat maakt met name Elektrotechniek volgens </w:t>
+      </w:r>
+      <w:r>
+        <w:t>velen de</w:t>
+      </w:r>
+      <w:r>
+        <w:t xml:space="preserve"> ‘technische wetenschap’</w:t>
+      </w:r>
+      <w:r>
+        <w:t xml:space="preserve"> bij uitstek</w:t>
+      </w:r>
+      <w:r>
+        <w:t>.</w:t>
+      </w:r>
+    </w:p>
+    <w:p>
+      <w:r>
+        <w:t xml:space="preserve">In de context van engineering is het kunnen (instaat zijn van het ) volgen van procedures door een engineer </w:t>
+      </w:r>
+      <w:r>
+        <w:t xml:space="preserve">een </w:t>
+      </w:r>
+      <w:r>
+        <w:t>belangrijk</w:t>
+      </w:r>
+      <w:r>
+        <w:t>e eigenschap</w:t>
+      </w:r>
+      <w:r>
+        <w:t>. Alleen dan kan bewezen worden in welke mate de oplossing voldoet. Maar een engineer</w:t>
+      </w:r>
+      <w:r>
+        <w:t xml:space="preserve"> doet niet aan </w:t>
+      </w:r>
+      <w:r>
+        <w:t>test</w:t>
+      </w:r>
+      <w:r>
+        <w:t>en</w:t>
+      </w:r>
+      <w:r>
+        <w:t xml:space="preserve"> alleen</w:t>
+      </w:r>
+      <w:r>
+        <w:t xml:space="preserve">. </w:t>
+      </w:r>
+      <w:r>
+        <w:t>T</w:t>
+      </w:r>
+      <w:r>
+        <w:t xml:space="preserve">ijdens de creatieve </w:t>
+      </w:r>
+      <w:r>
+        <w:t xml:space="preserve">fase van het </w:t>
+      </w:r>
+      <w:r>
+        <w:t>ontwerp</w:t>
+      </w:r>
+      <w:r>
+        <w:t>en</w:t>
+      </w:r>
+      <w:r>
+        <w:t xml:space="preserve"> zal de engineer wellicht </w:t>
+      </w:r>
+      <w:r>
+        <w:t>éé</w:t>
+      </w:r>
+      <w:r>
+        <w:t>n</w:t>
+      </w:r>
+      <w:r>
+        <w:t xml:space="preserve"> of meerdere</w:t>
+      </w:r>
+      <w:r>
+        <w:t xml:space="preserve"> </w:t>
+      </w:r>
+      <w:r>
+        <w:t xml:space="preserve">keren </w:t>
+      </w:r>
+      <w:r>
+        <w:t xml:space="preserve">een </w:t>
+      </w:r>
+      <w:r>
+        <w:t>experiment</w:t>
+      </w:r>
+      <w:r>
+        <w:t xml:space="preserve"> </w:t>
+      </w:r>
+      <w:r>
+        <w:t xml:space="preserve">moeten bedenken om </w:t>
+      </w:r>
+      <w:r>
+        <w:t xml:space="preserve">erachter te komen </w:t>
+      </w:r>
+      <w:r>
+        <w:t>of een concept</w:t>
+      </w:r>
+      <w:r>
+        <w:t xml:space="preserve">uele oplossing </w:t>
+      </w:r>
+      <w:r>
+        <w:t xml:space="preserve">wel </w:t>
+      </w:r>
+      <w:r>
+        <w:t>de benodigde prestaties kan leveren</w:t>
+      </w:r>
+      <w:r>
+        <w:t xml:space="preserve">. </w:t>
+      </w:r>
+      <w:r>
+        <w:t xml:space="preserve">Het woord ‘experiment’ kan een verkeerd beeld oproepen, namelijk van iemand die lukraak maar wat dingen probeert omdat ‘men het even niet meer weet’. </w:t>
+      </w:r>
+      <w:r>
+        <w:t xml:space="preserve">Dat wordt absoluut niet met dit woord bedoeld. Een experiment is een </w:t>
+      </w:r>
+      <w:r>
+        <w:t xml:space="preserve">zorgvuldig </w:t>
+      </w:r>
+      <w:r>
+        <w:t xml:space="preserve">opgezette </w:t>
+      </w:r>
+      <w:r>
+        <w:t>procedure waardoor een hypothese geaccepteerd of geweigerd</w:t>
+      </w:r>
+      <w:r>
+        <w:t xml:space="preserve"> kan </w:t>
+      </w:r>
+      <w:r>
+        <w:t>word</w:t>
+      </w:r>
+      <w:r>
+        <w:t>en</w:t>
+      </w:r>
+      <w:r>
+        <w:t xml:space="preserve">, of waarmee de geschiktheid van iets </w:t>
+      </w:r>
+      <w:r>
+        <w:t xml:space="preserve">nieuws kan worden </w:t>
+      </w:r>
+      <w:r>
+        <w:t>bepaald</w:t>
+      </w:r>
+      <w:r>
+        <w:t xml:space="preserve">. </w:t>
+      </w:r>
+      <w:r>
+        <w:t xml:space="preserve"> </w:t>
+      </w:r>
+      <w:r>
+        <w:t xml:space="preserve">Voor beide procedures geldt dat </w:t>
+      </w:r>
+      <w:r>
+        <w:t xml:space="preserve">het resultaat niet </w:t>
+      </w:r>
+      <w:r>
+        <w:t xml:space="preserve">mag </w:t>
+      </w:r>
+      <w:r>
+        <w:t>afhangen van de uitvoering ervan</w:t>
+      </w:r>
+      <w:r>
+        <w:t xml:space="preserve">. Het verschil </w:t>
+      </w:r>
+      <w:r>
+        <w:t xml:space="preserve">tussen de twee schuilt </w:t>
+      </w:r>
+      <w:r>
+        <w:t xml:space="preserve">in </w:t>
+      </w:r>
+      <w:r>
+        <w:t xml:space="preserve">het doel. </w:t>
+      </w:r>
+      <w:r>
+        <w:t xml:space="preserve">Een test heeft tot doel </w:t>
+      </w:r>
+      <w:r>
+        <w:t>vast</w:t>
+      </w:r>
+      <w:r>
+        <w:t xml:space="preserve"> te </w:t>
+      </w:r>
+      <w:r>
+        <w:t>stellen of de norm is gehaald</w:t>
+      </w:r>
+      <w:r>
+        <w:t xml:space="preserve">. Een </w:t>
+      </w:r>
+      <w:r>
+        <w:t>experimen</w:t>
+      </w:r>
+      <w:r>
+        <w:t xml:space="preserve">t is een methode van onderzoek om vast te </w:t>
+      </w:r>
+      <w:r>
+        <w:t xml:space="preserve">stellen </w:t>
+      </w:r>
+      <w:r>
+        <w:t xml:space="preserve">wat de </w:t>
+      </w:r>
+      <w:r>
+        <w:t>eigenschap</w:t>
+      </w:r>
+      <w:r>
+        <w:t>(</w:t>
+      </w:r>
+      <w:r>
+        <w:t>pen</w:t>
+      </w:r>
+      <w:r>
+        <w:t>)</w:t>
+      </w:r>
+      <w:r>
+        <w:t xml:space="preserve"> van </w:t>
+      </w:r>
+      <w:r>
+        <w:t xml:space="preserve">theorieën, </w:t>
+      </w:r>
+      <w:r>
+        <w:t>materialen of componenten</w:t>
+      </w:r>
+      <w:r>
+        <w:t xml:space="preserve"> zijn</w:t>
+      </w:r>
+      <w:r>
+        <w:t>.</w:t>
+      </w:r>
+    </w:p>
+    <w:p>
+      <w:r>
+        <w:t xml:space="preserve">Meettechniek </w:t>
+      </w:r>
+      <w:r>
+        <w:t xml:space="preserve">geeft een </w:t>
+      </w:r>
+      <w:r>
+        <w:t xml:space="preserve">engineer de </w:t>
+      </w:r>
+      <w:r>
+        <w:t xml:space="preserve">tools </w:t>
+      </w:r>
+      <w:r>
+        <w:t>om met meetinstrument</w:t>
+      </w:r>
+      <w:r>
+        <w:t>en de</w:t>
+      </w:r>
+      <w:r>
+        <w:t xml:space="preserve"> meetbare eigenschappen </w:t>
+      </w:r>
+      <w:r>
+        <w:t xml:space="preserve">van een </w:t>
+      </w:r>
+      <w:r>
+        <w:t>test of experiment te bepale</w:t>
+      </w:r>
+      <w:r>
+        <w:t>n. D</w:t>
+      </w:r>
+      <w:r>
+        <w:t xml:space="preserve">oor middel van een meting met </w:t>
+      </w:r>
+      <w:r>
+        <w:t xml:space="preserve">het meetinstrument </w:t>
+      </w:r>
+      <w:r>
+        <w:t xml:space="preserve">wordt </w:t>
+      </w:r>
+      <w:r>
+        <w:t xml:space="preserve">zo een </w:t>
+      </w:r>
+      <w:r>
+        <w:t xml:space="preserve">numerieke waarde aan de grootheid van </w:t>
+      </w:r>
+      <w:r>
+        <w:t xml:space="preserve">de </w:t>
+      </w:r>
+      <w:r>
+        <w:t>gewenste eigenschap toegekend</w:t>
+      </w:r>
+      <w:r>
+        <w:t>. Een engineer moet van daarom van alle eigenschappen kunnen bepalen wat de waarden zijn van bijbehorende grootheden zijn. Pas dan kan een engineer de conclusie trekken of een test geslaagd is of een experiment succesvol.</w:t>
+      </w:r>
+      <w:r>
+        <w:tab/>
+      </w:r>
+    </w:p>
+    <w:p>
+      <w:r>
+        <w:br w:type="page"/>
+      </w:r>
+    </w:p>
+    <w:p>
+      <w:r>
+        <w:lastRenderedPageBreak/>
+        <w:t xml:space="preserve">Het </w:t>
+      </w:r>
+      <w:r>
+        <w:t>Ele</w:t>
+      </w:r>
+      <w:r>
+        <w:t>ktrotechnische</w:t>
+      </w:r>
+      <w:r>
+        <w:t xml:space="preserve"> Engineering</w:t>
+      </w:r>
+      <w:r>
+        <w:t>sproces</w:t>
+      </w:r>
+      <w:r>
+        <w:t>.</w:t>
+      </w:r>
+    </w:p>
+    <w:p>
+      <w:r>
+        <w:t>Elektrotechniek : een zeer technische wetenschap binnen de hbo engineering.</w:t>
+      </w:r>
+    </w:p>
+    <w:p>
+      <w:r>
+        <w:t>Wat betekent dat? Een elektrotechniek student moet leren zich te gedragen als een engineer. Daarvoor krijgt de studenten:</w:t>
+      </w:r>
+    </w:p>
+    <w:p>
+      <w:pPr>
+        <w:pStyle w:val="Lijstalinea"/>
+        <w:numPr>
+          <w:ilvl w:val="0"/>
+          <w:numId w:val="7"/>
+        </w:numPr>
+      </w:pPr>
+      <w:r>
+        <w:t xml:space="preserve">Theoretische scholing (basis) in wiskunde en natuurkunde met als doel de natuurkundige wetten op correcte wijze toe te passen. Met andere woorden: we leren de studenten sommen op </w:t>
+      </w:r>
+      <w:r>
+        <w:t xml:space="preserve">de juiste manier op </w:t>
+      </w:r>
+      <w:r>
+        <w:t>te lossen en we toetsen dat</w:t>
+      </w:r>
+      <w:r>
+        <w:t xml:space="preserve"> middels een schriftelijk tentamen</w:t>
+      </w:r>
+      <w:r>
+        <w:t>.</w:t>
+      </w:r>
+    </w:p>
+    <w:p>
+      <w:pPr>
+        <w:pStyle w:val="Lijstalinea"/>
+        <w:numPr>
+          <w:ilvl w:val="0"/>
+          <w:numId w:val="7"/>
+        </w:numPr>
+      </w:pPr>
+      <w:r>
+        <w:t xml:space="preserve">We geven de studenten een </w:t>
+      </w:r>
+      <w:r>
+        <w:t xml:space="preserve">solide </w:t>
+      </w:r>
+      <w:r>
+        <w:t>basis in</w:t>
+      </w:r>
+      <w:r>
+        <w:t xml:space="preserve"> het </w:t>
+      </w:r>
+      <w:r>
+        <w:t xml:space="preserve">elektrotechnische </w:t>
+      </w:r>
+      <w:r>
+        <w:t xml:space="preserve">domein </w:t>
+      </w:r>
+      <w:r>
+        <w:t>(Netwerktheorie, programmeren, analoge techniek, telecom</w:t>
+      </w:r>
+      <w:r>
+        <w:t xml:space="preserve">, materiaalkunde, </w:t>
+      </w:r>
+      <w:r>
+        <w:t>etc.)</w:t>
+      </w:r>
+    </w:p>
+    <w:p>
+      <w:pPr>
+        <w:pStyle w:val="Lijstalinea"/>
+        <w:numPr>
+          <w:ilvl w:val="0"/>
+          <w:numId w:val="7"/>
+        </w:numPr>
+      </w:pPr>
+      <w:r>
+        <w:t>We leren studenten de stappen van het engineeringsproces.</w:t>
+      </w:r>
+    </w:p>
+    <w:p>
+      <w:pPr>
+        <w:pStyle w:val="Lijstalinea"/>
+        <w:numPr>
+          <w:ilvl w:val="0"/>
+          <w:numId w:val="7"/>
+        </w:numPr>
+      </w:pPr>
+      <w:r>
+        <w:t>We laten studenten oefenen met het engineeringsproces met behulp van projecten, ook om studenten te trainen in de vaardigheid om een praktijksituatie (=probleem of opdracht) om te zetten in een natuurkundige som of formule, zodat er aangerekend kan worden.</w:t>
+      </w:r>
+    </w:p>
+    <w:p>
+      <w:pPr>
+        <w:pStyle w:val="Lijstalinea"/>
+        <w:numPr>
+          <w:ilvl w:val="0"/>
+          <w:numId w:val="7"/>
+        </w:numPr>
+      </w:pPr>
+      <w:r>
+        <w:t>We leren de studenten dat het noodzakelijk is dat zij hun ontwerpen kunnen onderbouwen, bijvoorbeeld door een de uitwerking van een formule of algoritme.</w:t>
+      </w:r>
+    </w:p>
+    <w:p>
+      <w:pPr>
+        <w:pStyle w:val="Lijstalinea"/>
+        <w:numPr>
+          <w:ilvl w:val="0"/>
+          <w:numId w:val="7"/>
+        </w:numPr>
+      </w:pPr>
+      <w:r>
+        <w:t>We leren de studenten dat het noodzakelijk is dat zij vooraf normen stellen waaraan hun ontwerpen dienen te voldoen.</w:t>
+      </w:r>
+    </w:p>
+    <w:p>
+      <w:pPr>
+        <w:pStyle w:val="Lijstalinea"/>
+        <w:numPr>
+          <w:ilvl w:val="0"/>
+          <w:numId w:val="7"/>
+        </w:numPr>
+      </w:pPr>
+      <w:r>
+        <w:t>We geven de studenten een basis in meettechniek, waarmee bedoeld wordt dat we de studenten leren hoe ze relevante eigenschappen van materialen en/of relevant gedrag van systemen kunnen bepalen om daar mee te aan te kunnen tonen dat het ontworpen (sub) systeem voldoet aan de hierboven genoemde eisen.</w:t>
+      </w:r>
+    </w:p>
+    <w:p/>
+    <w:p>
+      <w:r>
+        <w:t>Wat hier beoog is de het benadrukken van de cyclus tussen concepten, theorie en formules aan de ene kant en experimenteel onderzoek (</w:t>
+      </w:r>
+      <w:r>
+        <w:t>empirisch vaststellen</w:t>
+      </w:r>
+      <w:r>
+        <w:t xml:space="preserve"> van grootheden) aan de andere kant. Beiden zijn nodig, waarbij men het gewicht van theoretische vaardigheden zeker niet moet overschatten. Het gaat om een pragmatische opleiding! </w:t>
+      </w:r>
+    </w:p>
+    <w:p>
+      <w:r>
+        <w:br w:type="page"/>
+      </w:r>
+    </w:p>
+    <w:p/>
+    <w:p>
       <w:r>
         <w:t>“Karakter wordt aangetoond in het lab”</w:t>
       </w:r>
@@ -83,18 +1584,10 @@
         <w:t>‘</w:t>
       </w:r>
       <w:r>
-        <w:t xml:space="preserve">black </w:t>
-      </w:r>
-      <w:proofErr w:type="spellStart"/>
-      <w:r>
-        <w:t>box</w:t>
-      </w:r>
-      <w:r>
-        <w:t>es</w:t>
-      </w:r>
-      <w:proofErr w:type="spellEnd"/>
-      <w:r>
-        <w:t>’</w:t>
+        <w:t>black box</w:t>
+      </w:r>
+      <w:r>
+        <w:t>es’</w:t>
       </w:r>
       <w:r>
         <w:t xml:space="preserve"> gezien</w:t>
@@ -172,15 +1665,7 @@
         <w:t xml:space="preserve">. </w:t>
       </w:r>
       <w:r>
-        <w:t xml:space="preserve">Nadat alle data (in- en </w:t>
-      </w:r>
-      <w:proofErr w:type="spellStart"/>
-      <w:r>
-        <w:t>outputs</w:t>
-      </w:r>
-      <w:proofErr w:type="spellEnd"/>
-      <w:r>
-        <w:t>) geregistreerd, wordt deze verwerkt in grafieken of in een formule, wat de feitelijk karakteristiek is die gezocht werd.</w:t>
+        <w:t>Nadat alle data (in- en outputs) geregistreerd, wordt deze verwerkt in grafieken of in een formule, wat de feitelijk karakteristiek is die gezocht werd.</w:t>
       </w:r>
     </w:p>
     <w:p>
@@ -265,7 +1750,7 @@
                     </pic:cNvPicPr>
                   </pic:nvPicPr>
                   <pic:blipFill>
-                    <a:blip r:embed="rId5" cstate="print">
+                    <a:blip r:embed="rId13" cstate="print">
                       <a:extLst>
                         <a:ext uri="{28A0092B-C50C-407E-A947-70E740481C1C}">
                           <a14:useLocalDpi xmlns:a14="http://schemas.microsoft.com/office/drawing/2010/main" val="0"/>
@@ -304,27 +1789,14 @@
       <w:r>
         <w:t xml:space="preserve">Figuur </w:t>
       </w:r>
-      <w:r>
-        <w:fldChar w:fldCharType="begin"/>
-      </w:r>
-      <w:r>
-        <w:instrText xml:space="preserve"> SEQ Figuur \* ARABIC </w:instrText>
-      </w:r>
-      <w:r>
-        <w:fldChar w:fldCharType="separate"/>
-      </w:r>
-      <w:r>
-        <w:rPr>
-          <w:noProof/>
-        </w:rPr>
-        <w:t>1</w:t>
-      </w:r>
-      <w:r>
-        <w:rPr>
-          <w:noProof/>
-        </w:rPr>
-        <w:fldChar w:fldCharType="end"/>
-      </w:r>
+      <w:fldSimple w:instr=" SEQ Figuur \* ARABIC ">
+        <w:r>
+          <w:rPr>
+            <w:noProof/>
+          </w:rPr>
+          <w:t>1</w:t>
+        </w:r>
+      </w:fldSimple>
       <w:r>
         <w:t>. Definitie DUT</w:t>
       </w:r>
@@ -475,6 +1947,7 @@
         </w:numPr>
       </w:pPr>
       <w:r>
+        <w:lastRenderedPageBreak/>
         <w:t>Benodigde l</w:t>
       </w:r>
       <w:r>
@@ -520,7 +1993,6 @@
         </w:numPr>
       </w:pPr>
       <w:r>
-        <w:lastRenderedPageBreak/>
         <w:t>Aan de ingangszijde wordt de stroomwaarde en/of het potentiaalverschil gemeten.</w:t>
       </w:r>
     </w:p>
@@ -638,7 +2110,7 @@
                     </pic:cNvPicPr>
                   </pic:nvPicPr>
                   <pic:blipFill>
-                    <a:blip r:embed="rId6" cstate="print">
+                    <a:blip r:embed="rId14" cstate="print">
                       <a:extLst>
                         <a:ext uri="{28A0092B-C50C-407E-A947-70E740481C1C}">
                           <a14:useLocalDpi xmlns:a14="http://schemas.microsoft.com/office/drawing/2010/main" val="0"/>
@@ -694,7 +2166,7 @@
                     </pic:cNvPicPr>
                   </pic:nvPicPr>
                   <pic:blipFill>
-                    <a:blip r:embed="rId7" cstate="print">
+                    <a:blip r:embed="rId15" cstate="print">
                       <a:extLst>
                         <a:ext uri="{28A0092B-C50C-407E-A947-70E740481C1C}">
                           <a14:useLocalDpi xmlns:a14="http://schemas.microsoft.com/office/drawing/2010/main" val="0"/>
@@ -780,35 +2252,17 @@
                             <w:r>
                               <w:t xml:space="preserve">Figuur </w:t>
                             </w:r>
+                            <w:fldSimple w:instr=" SEQ Figuur \* ARABIC ">
+                              <w:r>
+                                <w:rPr>
+                                  <w:noProof/>
+                                </w:rPr>
+                                <w:t>2</w:t>
+                              </w:r>
+                            </w:fldSimple>
                             <w:r>
-                              <w:fldChar w:fldCharType="begin"/>
+                              <w:t>. Karakterisatieproces</w:t>
                             </w:r>
-                            <w:r>
-                              <w:instrText xml:space="preserve"> SEQ Figuur \* ARABIC </w:instrText>
-                            </w:r>
-                            <w:r>
-                              <w:fldChar w:fldCharType="separate"/>
-                            </w:r>
-                            <w:r>
-                              <w:rPr>
-                                <w:noProof/>
-                              </w:rPr>
-                              <w:t>2</w:t>
-                            </w:r>
-                            <w:r>
-                              <w:rPr>
-                                <w:noProof/>
-                              </w:rPr>
-                              <w:fldChar w:fldCharType="end"/>
-                            </w:r>
-                            <w:r>
-                              <w:t xml:space="preserve">. </w:t>
-                            </w:r>
-                            <w:proofErr w:type="spellStart"/>
-                            <w:r>
-                              <w:t>Karakterisatieproces</w:t>
-                            </w:r>
-                            <w:proofErr w:type="spellEnd"/>
                           </w:p>
                         </w:txbxContent>
                       </wps:txbx>
@@ -848,35 +2302,17 @@
                       <w:r>
                         <w:t xml:space="preserve">Figuur </w:t>
                       </w:r>
+                      <w:fldSimple w:instr=" SEQ Figuur \* ARABIC ">
+                        <w:r>
+                          <w:rPr>
+                            <w:noProof/>
+                          </w:rPr>
+                          <w:t>2</w:t>
+                        </w:r>
+                      </w:fldSimple>
                       <w:r>
-                        <w:fldChar w:fldCharType="begin"/>
+                        <w:t>. Karakterisatieproces</w:t>
                       </w:r>
-                      <w:r>
-                        <w:instrText xml:space="preserve"> SEQ Figuur \* ARABIC </w:instrText>
-                      </w:r>
-                      <w:r>
-                        <w:fldChar w:fldCharType="separate"/>
-                      </w:r>
-                      <w:r>
-                        <w:rPr>
-                          <w:noProof/>
-                        </w:rPr>
-                        <w:t>2</w:t>
-                      </w:r>
-                      <w:r>
-                        <w:rPr>
-                          <w:noProof/>
-                        </w:rPr>
-                        <w:fldChar w:fldCharType="end"/>
-                      </w:r>
-                      <w:r>
-                        <w:t xml:space="preserve">. </w:t>
-                      </w:r>
-                      <w:proofErr w:type="spellStart"/>
-                      <w:r>
-                        <w:t>Karakterisatieproces</w:t>
-                      </w:r>
-                      <w:proofErr w:type="spellEnd"/>
                     </w:p>
                   </w:txbxContent>
                 </v:textbox>
@@ -888,27 +2324,14 @@
       <w:r>
         <w:t xml:space="preserve">Figuur </w:t>
       </w:r>
-      <w:r>
-        <w:fldChar w:fldCharType="begin"/>
-      </w:r>
-      <w:r>
-        <w:instrText xml:space="preserve"> SEQ Figuur \* ARABIC </w:instrText>
-      </w:r>
-      <w:r>
-        <w:fldChar w:fldCharType="separate"/>
-      </w:r>
-      <w:r>
-        <w:rPr>
-          <w:noProof/>
-        </w:rPr>
-        <w:t>3</w:t>
-      </w:r>
-      <w:r>
-        <w:rPr>
-          <w:noProof/>
-        </w:rPr>
-        <w:fldChar w:fldCharType="end"/>
-      </w:r>
+      <w:fldSimple w:instr=" SEQ Figuur \* ARABIC ">
+        <w:r>
+          <w:rPr>
+            <w:noProof/>
+          </w:rPr>
+          <w:t>3</w:t>
+        </w:r>
+      </w:fldSimple>
       <w:r>
         <w:t>. Voorbeeld practicumhandleiding</w:t>
       </w:r>
@@ -919,15 +2342,7 @@
         <w:t xml:space="preserve">De uitvoering van die stappen kunnen een hele </w:t>
       </w:r>
       <w:r>
-        <w:t xml:space="preserve"> ‘</w:t>
-      </w:r>
-      <w:proofErr w:type="spellStart"/>
-      <w:r>
-        <w:t>struggle</w:t>
-      </w:r>
-      <w:proofErr w:type="spellEnd"/>
-      <w:r>
-        <w:t>’ zijn, want ik het lab kom</w:t>
+        <w:t xml:space="preserve"> ‘struggle’ zijn, want ik het lab kom</w:t>
       </w:r>
       <w:r>
         <w:t>t de student alle gebreken van de praktijk keihard tegen: metingen doen is vaak saai vanwege het vaak herhalen van de trits: waarden instellen, waarden aflezen, waarden opschrijven en weer opnieuw en opnieuw, of het meetapparaat blijkt kapot te zijn en/of een kabel niet helemaal fris.</w:t>
@@ -940,15 +2355,7 @@
     </w:p>
     <w:p>
       <w:r>
-        <w:t xml:space="preserve">In T3.62, het elektronica lab, staan werkbanken met de volgende </w:t>
-      </w:r>
-      <w:proofErr w:type="spellStart"/>
-      <w:r>
-        <w:t>labapparaten</w:t>
-      </w:r>
-      <w:proofErr w:type="spellEnd"/>
-      <w:r>
-        <w:t>:</w:t>
+        <w:t>In T3.62, het elektronica lab, staan werkbanken met de volgende labapparaten:</w:t>
       </w:r>
     </w:p>
     <w:p>
@@ -960,15 +2367,7 @@
         </w:numPr>
       </w:pPr>
       <w:r>
-        <w:t xml:space="preserve">Een zogenaamde </w:t>
-      </w:r>
-      <w:proofErr w:type="spellStart"/>
-      <w:r>
-        <w:t>labvoeding</w:t>
-      </w:r>
-      <w:proofErr w:type="spellEnd"/>
-      <w:r>
-        <w:t>, een speciaal apparaat dat de wisselspanning uit het net omzet in een instelbare gelijkspanning van lager, veilig niveau.</w:t>
+        <w:t>Een zogenaamde labvoeding, een speciaal apparaat dat de wisselspanning uit het net omzet in een instelbare gelijkspanning van lager, veilig niveau.</w:t>
       </w:r>
     </w:p>
     <w:p>
@@ -1042,7 +2441,7 @@
                     </pic:cNvPicPr>
                   </pic:nvPicPr>
                   <pic:blipFill rotWithShape="1">
-                    <a:blip r:embed="rId8" cstate="print">
+                    <a:blip r:embed="rId16" cstate="print">
                       <a:extLst>
                         <a:ext uri="{28A0092B-C50C-407E-A947-70E740481C1C}">
                           <a14:useLocalDpi xmlns:a14="http://schemas.microsoft.com/office/drawing/2010/main" val="0"/>
@@ -1084,27 +2483,14 @@
       <w:r>
         <w:t xml:space="preserve">Figuur </w:t>
       </w:r>
-      <w:r>
-        <w:fldChar w:fldCharType="begin"/>
-      </w:r>
-      <w:r>
-        <w:instrText xml:space="preserve"> SEQ Figuur \* ARABIC </w:instrText>
-      </w:r>
-      <w:r>
-        <w:fldChar w:fldCharType="separate"/>
-      </w:r>
-      <w:r>
-        <w:rPr>
-          <w:noProof/>
-        </w:rPr>
-        <w:t>4</w:t>
-      </w:r>
-      <w:r>
-        <w:rPr>
-          <w:noProof/>
-        </w:rPr>
-        <w:fldChar w:fldCharType="end"/>
-      </w:r>
+      <w:fldSimple w:instr=" SEQ Figuur \* ARABIC ">
+        <w:r>
+          <w:rPr>
+            <w:noProof/>
+          </w:rPr>
+          <w:t>4</w:t>
+        </w:r>
+      </w:fldSimple>
       <w:r>
         <w:t>. Schematische weergave werkbank lab.</w:t>
       </w:r>
@@ -1141,7 +2527,7 @@
                     </pic:cNvPicPr>
                   </pic:nvPicPr>
                   <pic:blipFill rotWithShape="1">
-                    <a:blip r:embed="rId9" cstate="print">
+                    <a:blip r:embed="rId17" cstate="print">
                       <a:extLst>
                         <a:ext uri="{28A0092B-C50C-407E-A947-70E740481C1C}">
                           <a14:useLocalDpi xmlns:a14="http://schemas.microsoft.com/office/drawing/2010/main" val="0"/>
@@ -1183,37 +2569,16 @@
       <w:r>
         <w:t xml:space="preserve">Figuur </w:t>
       </w:r>
-      <w:r>
-        <w:fldChar w:fldCharType="begin"/>
-      </w:r>
-      <w:r>
-        <w:instrText xml:space="preserve"> SEQ Figuur \* ARABIC </w:instrText>
-      </w:r>
-      <w:r>
-        <w:fldChar w:fldCharType="separate"/>
-      </w:r>
-      <w:r>
-        <w:rPr>
-          <w:noProof/>
-        </w:rPr>
-        <w:t>5</w:t>
-      </w:r>
-      <w:r>
-        <w:rPr>
-          <w:noProof/>
-        </w:rPr>
-        <w:fldChar w:fldCharType="end"/>
-      </w:r>
-      <w:r>
-        <w:t xml:space="preserve">. DUT aangesloten op </w:t>
-      </w:r>
-      <w:proofErr w:type="spellStart"/>
-      <w:r>
-        <w:t>labapparatuur</w:t>
-      </w:r>
-      <w:proofErr w:type="spellEnd"/>
-      <w:r>
-        <w:t>.</w:t>
+      <w:fldSimple w:instr=" SEQ Figuur \* ARABIC ">
+        <w:r>
+          <w:rPr>
+            <w:noProof/>
+          </w:rPr>
+          <w:t>5</w:t>
+        </w:r>
+      </w:fldSimple>
+      <w:r>
+        <w:t>. DUT aangesloten op labapparatuur.</w:t>
       </w:r>
     </w:p>
     <w:p>
@@ -1436,15 +2801,7 @@
         </w:numPr>
       </w:pPr>
       <w:r>
-        <w:t xml:space="preserve">Studenten hadden de verkeerde transistor gepakt (een BC560 </w:t>
-      </w:r>
-      <w:proofErr w:type="spellStart"/>
-      <w:r>
-        <w:t>ipv</w:t>
-      </w:r>
-      <w:proofErr w:type="spellEnd"/>
-      <w:r>
-        <w:t xml:space="preserve"> BC550) omdat ze niet kritisch waren bij het aflezen</w:t>
+        <w:t>Studenten hadden de verkeerde transistor gepakt (een BC560 ipv BC550) omdat ze niet kritisch waren bij het aflezen</w:t>
       </w:r>
       <w:r>
         <w:t xml:space="preserve"> of</w:t>
@@ -1459,23 +2816,7 @@
         </w:numPr>
       </w:pPr>
       <w:r>
-        <w:t xml:space="preserve">Studenten hadden geen zin in de datasheet te kijken om de juiste </w:t>
-      </w:r>
-      <w:proofErr w:type="spellStart"/>
-      <w:r>
-        <w:t>pinout</w:t>
-      </w:r>
-      <w:proofErr w:type="spellEnd"/>
-      <w:r>
-        <w:t xml:space="preserve"> van de transistor op te zoeken. Zij kopieerden de </w:t>
-      </w:r>
-      <w:proofErr w:type="spellStart"/>
-      <w:r>
-        <w:t>pinout</w:t>
-      </w:r>
-      <w:proofErr w:type="spellEnd"/>
-      <w:r>
-        <w:t xml:space="preserve"> van de buren die </w:t>
+        <w:t xml:space="preserve">Studenten hadden geen zin in de datasheet te kijken om de juiste pinout van de transistor op te zoeken. Zij kopieerden de pinout van de buren die </w:t>
       </w:r>
       <w:r>
         <w:t xml:space="preserve">helaas blijken </w:t>
@@ -1508,23 +2849,7 @@
         <w:t>n</w:t>
       </w:r>
       <w:r>
-        <w:t xml:space="preserve"> Ic of Ib door spanning </w:t>
-      </w:r>
-      <w:proofErr w:type="spellStart"/>
-      <w:r>
-        <w:t>Vc</w:t>
-      </w:r>
-      <w:proofErr w:type="spellEnd"/>
-      <w:r>
-        <w:t xml:space="preserve"> resp. </w:t>
-      </w:r>
-      <w:proofErr w:type="spellStart"/>
-      <w:r>
-        <w:t>Vb</w:t>
-      </w:r>
-      <w:proofErr w:type="spellEnd"/>
-      <w:r>
-        <w:t xml:space="preserve"> te delen door Rc resp. Rb i.p.v. eerst de spanningsval over desbetreffende weerstand</w:t>
+        <w:t xml:space="preserve"> Ic of Ib door spanning Vc resp. Vb te delen door Rc resp. Rb i.p.v. eerst de spanningsval over desbetreffende weerstand</w:t>
       </w:r>
       <w:r>
         <w:t>en</w:t>
@@ -1545,15 +2870,7 @@
         </w:numPr>
       </w:pPr>
       <w:r>
-        <w:t xml:space="preserve">Studenten hadden last van </w:t>
-      </w:r>
-      <w:proofErr w:type="spellStart"/>
-      <w:r>
-        <w:t>contactdender</w:t>
-      </w:r>
-      <w:proofErr w:type="spellEnd"/>
-      <w:r>
-        <w:t xml:space="preserve"> door een kapotte meetkabel, maar waren niet in staat dat op te merken en daar iets aan te doen</w:t>
+        <w:t>Studenten hadden last van contactdender door een kapotte meetkabel, maar waren niet in staat dat op te merken en daar iets aan te doen</w:t>
       </w:r>
       <w:r>
         <w:t xml:space="preserve"> of</w:t>
@@ -1602,15 +2919,7 @@
     </w:p>
     <w:p>
       <w:r>
-        <w:t xml:space="preserve">Waarom </w:t>
-      </w:r>
-      <w:proofErr w:type="spellStart"/>
-      <w:r>
-        <w:t>Labcontrol</w:t>
-      </w:r>
-      <w:proofErr w:type="spellEnd"/>
-      <w:r>
-        <w:t>? Nou daarom!</w:t>
+        <w:t>Waarom Labcontrol? Nou daarom!</w:t>
       </w:r>
     </w:p>
     <w:p>
@@ -1756,11 +3065,9 @@
       <w:r>
         <w:t xml:space="preserve"> IEEE.48 en </w:t>
       </w:r>
-      <w:proofErr w:type="spellStart"/>
       <w:r>
         <w:t>Labview</w:t>
       </w:r>
-      <w:proofErr w:type="spellEnd"/>
       <w:r>
         <w:t xml:space="preserve">. Laatstgenoemde komt het </w:t>
       </w:r>
@@ -1773,13 +3080,8 @@
       <w:r>
         <w:t xml:space="preserve">. </w:t>
       </w:r>
-      <w:proofErr w:type="spellStart"/>
-      <w:r>
-        <w:t>Labview</w:t>
-      </w:r>
-      <w:proofErr w:type="spellEnd"/>
-      <w:r>
-        <w:t xml:space="preserve"> aanbieder</w:t>
+      <w:r>
+        <w:t>Labview aanbieder</w:t>
       </w:r>
       <w:r>
         <w:t>,</w:t>
@@ -1788,13 +3090,8 @@
         <w:t xml:space="preserve"> </w:t>
       </w:r>
       <w:r>
-        <w:t xml:space="preserve">National </w:t>
-      </w:r>
-      <w:proofErr w:type="spellStart"/>
-      <w:r>
-        <w:t>Instruments</w:t>
-      </w:r>
-      <w:proofErr w:type="spellEnd"/>
+        <w:t>National Instruments</w:t>
+      </w:r>
       <w:r>
         <w:t>,</w:t>
       </w:r>
@@ -1846,84 +3143,63 @@
         <w:t xml:space="preserve"> Daarnaast heb ik de afkorting IEEE.48 afgelopen jaren </w:t>
       </w:r>
       <w:r>
-        <w:t xml:space="preserve">telkens voorbij zijn komen in de handleidingen van al onze </w:t>
-      </w:r>
-      <w:proofErr w:type="spellStart"/>
-      <w:r>
-        <w:t>labapparatuur</w:t>
-      </w:r>
-      <w:proofErr w:type="spellEnd"/>
-      <w:r>
-        <w:t>. Wat blijkt:</w:t>
+        <w:t>telkens voorbij zijn komen in de handleidingen van al onze labapparatuur. Wat blijkt:</w:t>
       </w:r>
       <w:r>
         <w:t xml:space="preserve"> </w:t>
       </w:r>
-      <w:proofErr w:type="spellStart"/>
-      <w:r>
-        <w:t>Labview</w:t>
-      </w:r>
-      <w:proofErr w:type="spellEnd"/>
+      <w:r>
+        <w:t xml:space="preserve">Labview </w:t>
+      </w:r>
+      <w:r>
+        <w:t xml:space="preserve">leunt </w:t>
+      </w:r>
+      <w:r>
+        <w:t>op iets dat VISA  heet en dat laatste</w:t>
+      </w:r>
+      <w:r>
+        <w:t xml:space="preserve"> deed mij</w:t>
+      </w:r>
+      <w:r>
+        <w:t xml:space="preserve"> weer </w:t>
+      </w:r>
+      <w:r>
+        <w:t xml:space="preserve"> aan een </w:t>
+      </w:r>
+      <w:r>
+        <w:t xml:space="preserve"> afstudeerproject van Jeroen Mugge</w:t>
+      </w:r>
+      <w:r>
+        <w:t xml:space="preserve"> denken</w:t>
+      </w:r>
+      <w:r>
+        <w:t xml:space="preserve">, die bij Astron een volledige geautomatiseerd </w:t>
+      </w:r>
+      <w:r>
+        <w:t xml:space="preserve">RF </w:t>
+      </w:r>
+      <w:r>
+        <w:t xml:space="preserve">meetsysteem </w:t>
+      </w:r>
+      <w:r>
+        <w:t>had</w:t>
+      </w:r>
+      <w:r>
+        <w:t xml:space="preserve"> ontwikkeld op basis van IEEE.48</w:t>
+      </w:r>
+      <w:r>
+        <w:t xml:space="preserve">, </w:t>
+      </w:r>
+      <w:r>
+        <w:t>SCPI</w:t>
+      </w:r>
+      <w:r>
+        <w:t>, VISA en Python. Hoewel C#</w:t>
+      </w:r>
       <w:r>
         <w:t xml:space="preserve"> </w:t>
       </w:r>
       <w:r>
-        <w:t xml:space="preserve">leunt </w:t>
-      </w:r>
-      <w:r>
-        <w:t>op iets dat VISA  heet en dat laatste</w:t>
-      </w:r>
-      <w:r>
-        <w:t xml:space="preserve"> deed mij</w:t>
-      </w:r>
-      <w:r>
-        <w:t xml:space="preserve"> weer </w:t>
-      </w:r>
-      <w:r>
-        <w:t xml:space="preserve"> aan een </w:t>
-      </w:r>
-      <w:r>
-        <w:t xml:space="preserve"> afstudeerproject van Jeroen Mugge</w:t>
-      </w:r>
-      <w:r>
-        <w:t xml:space="preserve"> denken</w:t>
-      </w:r>
-      <w:r>
-        <w:t xml:space="preserve">, die bij </w:t>
-      </w:r>
-      <w:proofErr w:type="spellStart"/>
-      <w:r>
-        <w:t>Astron</w:t>
-      </w:r>
-      <w:proofErr w:type="spellEnd"/>
-      <w:r>
-        <w:t xml:space="preserve"> een volledige geautomatiseerd </w:t>
-      </w:r>
-      <w:r>
-        <w:t xml:space="preserve">RF </w:t>
-      </w:r>
-      <w:r>
-        <w:t xml:space="preserve">meetsysteem </w:t>
-      </w:r>
-      <w:r>
-        <w:t>had</w:t>
-      </w:r>
-      <w:r>
-        <w:t xml:space="preserve"> ontwikkeld op basis van IEEE.48</w:t>
-      </w:r>
-      <w:r>
-        <w:t xml:space="preserve">, </w:t>
-      </w:r>
-      <w:r>
-        <w:t>SCPI</w:t>
-      </w:r>
-      <w:r>
-        <w:t>, VISA en Python. Hoewel C#</w:t>
-      </w:r>
-      <w:r>
-        <w:t xml:space="preserve"> </w:t>
-      </w:r>
-      <w:r>
         <w:t xml:space="preserve">misschien de betere taaloptie is om zo’n systeem in te programmeren, </w:t>
       </w:r>
       <w:r>
@@ -1935,13 +3211,8 @@
       <w:r>
         <w:t xml:space="preserve">omdat hiermee </w:t>
       </w:r>
-      <w:proofErr w:type="spellStart"/>
-      <w:r>
-        <w:t>Jupyter</w:t>
-      </w:r>
-      <w:proofErr w:type="spellEnd"/>
-      <w:r>
-        <w:t xml:space="preserve"> Notebooks</w:t>
+      <w:r>
+        <w:t>Jupyter Notebooks</w:t>
       </w:r>
       <w:r>
         <w:t xml:space="preserve"> worden gemaakt. Een keuze voor</w:t>
@@ -1988,6 +3259,494 @@
       <w:r>
         <w:t xml:space="preserve"> </w:t>
       </w:r>
+    </w:p>
+    <w:p>
+      <w:r>
+        <w:br w:type="page"/>
+      </w:r>
+    </w:p>
+    <w:p/>
+    <w:p>
+      <w:r>
+        <w:t>Bijlage: engineer (wiki nederlands)</w:t>
+      </w:r>
+    </w:p>
+    <w:p>
+      <w:pPr>
+        <w:rPr>
+          <w:b/>
+          <w:bCs/>
+        </w:rPr>
+      </w:pPr>
+      <w:r>
+        <w:rPr>
+          <w:b/>
+          <w:bCs/>
+        </w:rPr>
+        <w:t>Of</w:t>
+      </w:r>
+    </w:p>
+    <w:p>
+      <w:r>
+        <w:rPr>
+          <w:b/>
+          <w:bCs/>
+        </w:rPr>
+        <w:t>Engineering</w:t>
+      </w:r>
+      <w:r>
+        <w:t xml:space="preserve"> of </w:t>
+      </w:r>
+      <w:r>
+        <w:rPr>
+          <w:b/>
+          <w:bCs/>
+        </w:rPr>
+        <w:t>ingenieurswezen</w:t>
+      </w:r>
+      <w:r>
+        <w:t xml:space="preserve"> is een technisch vakgebied dat als doel heeft </w:t>
+      </w:r>
+      <w:hyperlink r:id="rId18" w:tooltip="Techniek" w:history="1">
+        <w:r>
+          <w:rPr>
+            <w:rStyle w:val="Hyperlink"/>
+          </w:rPr>
+          <w:t>technische</w:t>
+        </w:r>
+      </w:hyperlink>
+      <w:r>
+        <w:t xml:space="preserve"> onderdelen, </w:t>
+      </w:r>
+      <w:hyperlink r:id="rId19" w:tooltip="Productontwikkeling" w:history="1">
+        <w:r>
+          <w:rPr>
+            <w:rStyle w:val="Hyperlink"/>
+          </w:rPr>
+          <w:t>producten</w:t>
+        </w:r>
+      </w:hyperlink>
+      <w:r>
+        <w:t xml:space="preserve">, </w:t>
+      </w:r>
+      <w:hyperlink r:id="rId20" w:tooltip="Constructieleer" w:history="1">
+        <w:r>
+          <w:rPr>
+            <w:rStyle w:val="Hyperlink"/>
+          </w:rPr>
+          <w:t>constructies</w:t>
+        </w:r>
+      </w:hyperlink>
+      <w:r>
+        <w:t xml:space="preserve"> en/of </w:t>
+      </w:r>
+      <w:hyperlink r:id="rId21" w:tooltip="Systeem (wetenschap)" w:history="1">
+        <w:r>
+          <w:rPr>
+            <w:rStyle w:val="Hyperlink"/>
+          </w:rPr>
+          <w:t>systemen</w:t>
+        </w:r>
+      </w:hyperlink>
+      <w:r>
+        <w:t>, zoals die van een machine, hun functie te laten vervullen. Daartoe worden optredende en/of gewenste processen (de werking ervan) uitgezocht en uitgewerkt.</w:t>
+      </w:r>
+    </w:p>
+    <w:p>
+      <w:r>
+        <w:t>Of</w:t>
+      </w:r>
+    </w:p>
+    <w:p>
+      <w:r>
+        <w:t xml:space="preserve">Volgens </w:t>
+      </w:r>
+      <w:r>
+        <w:t>de Amerikaanse Engineers' Council for Professional Development[1] uit 1947:</w:t>
+      </w:r>
+    </w:p>
+    <w:p>
+      <w:r>
+        <w:t xml:space="preserve">    </w:t>
+      </w:r>
+      <w:r>
+        <w:t>“</w:t>
+      </w:r>
+      <w:r>
+        <w:t>Het creatief toepassen van natuurwetten bij het ontwerpen en ontwikkelen van constructies, machines, apparatuur of productieprocessen, of werkzaamheden die hiervan gebruikmaken in meerdere of mindere mate; of een vergelijkbaar onderdeel te ontwerpen en daarbij bewust zijn van de gehanteerde uitgangspunten en normen. Of om hun gedrag bij specifieke (extreme) omstandigheden te voorspellen. Dit alles met als doel het veilig en economisch realiseren van de vooraf opgestelde functie en het minimaliseren van materiaalschade.</w:t>
+      </w:r>
+      <w:r>
+        <w:t>”</w:t>
+      </w:r>
+    </w:p>
+    <w:p/>
+    <w:p>
+      <w:r>
+        <w:t>Bijlage: Wikipedia Technische wetenschappen</w:t>
+      </w:r>
+    </w:p>
+    <w:p>
+      <w:r>
+        <w:t xml:space="preserve">Bron: </w:t>
+      </w:r>
+      <w:r>
+        <w:t>https://nl.wikipedia.org/wiki/Technische_wetenschappen</w:t>
+      </w:r>
+    </w:p>
+    <w:p>
+      <w:r>
+        <w:t xml:space="preserve">De klassieke technische wetenschappen zijn </w:t>
+      </w:r>
+      <w:hyperlink r:id="rId22" w:tooltip="Bouwkunde" w:history="1">
+        <w:r>
+          <w:rPr>
+            <w:rStyle w:val="Hyperlink"/>
+          </w:rPr>
+          <w:t>bouwkunde</w:t>
+        </w:r>
+      </w:hyperlink>
+      <w:r>
+        <w:t xml:space="preserve">, </w:t>
+      </w:r>
+      <w:hyperlink r:id="rId23" w:tooltip="Civiele techniek" w:history="1">
+        <w:r>
+          <w:rPr>
+            <w:rStyle w:val="Hyperlink"/>
+          </w:rPr>
+          <w:t>civiele techniek</w:t>
+        </w:r>
+      </w:hyperlink>
+      <w:r>
+        <w:t xml:space="preserve">, </w:t>
+      </w:r>
+      <w:hyperlink r:id="rId24" w:tooltip="Scheepsbouwkunde" w:history="1">
+        <w:r>
+          <w:rPr>
+            <w:rStyle w:val="Hyperlink"/>
+          </w:rPr>
+          <w:t>scheepsbouwkunde</w:t>
+        </w:r>
+      </w:hyperlink>
+      <w:r>
+        <w:t xml:space="preserve">, </w:t>
+      </w:r>
+      <w:hyperlink r:id="rId25" w:tooltip="Werktuigbouwkunde" w:history="1">
+        <w:r>
+          <w:rPr>
+            <w:rStyle w:val="Hyperlink"/>
+          </w:rPr>
+          <w:t>werktuigbouwkunde</w:t>
+        </w:r>
+      </w:hyperlink>
+      <w:r>
+        <w:t xml:space="preserve">, </w:t>
+      </w:r>
+      <w:hyperlink r:id="rId26" w:tooltip="Mijnbouwkunde" w:history="1">
+        <w:r>
+          <w:rPr>
+            <w:rStyle w:val="Hyperlink"/>
+          </w:rPr>
+          <w:t>mijnbouwkunde</w:t>
+        </w:r>
+      </w:hyperlink>
+      <w:r>
+        <w:t xml:space="preserve"> en </w:t>
+      </w:r>
+      <w:hyperlink r:id="rId27" w:tooltip="Waterbouwkunde" w:history="1">
+        <w:r>
+          <w:rPr>
+            <w:rStyle w:val="Hyperlink"/>
+          </w:rPr>
+          <w:t>waterbouwkunde</w:t>
+        </w:r>
+      </w:hyperlink>
+      <w:r>
+        <w:t>. De twintigste eeuw heeft nieuwe (</w:t>
+      </w:r>
+      <w:hyperlink r:id="rId28" w:tooltip="Interdisciplinariteit" w:history="1">
+        <w:r>
+          <w:rPr>
+            <w:rStyle w:val="Hyperlink"/>
+          </w:rPr>
+          <w:t>interdisciplinaire</w:t>
+        </w:r>
+      </w:hyperlink>
+      <w:r>
+        <w:t xml:space="preserve">) disciplines gebracht als </w:t>
+      </w:r>
+      <w:hyperlink r:id="rId29" w:tooltip="Elektrotechniek" w:history="1">
+        <w:r>
+          <w:rPr>
+            <w:rStyle w:val="Hyperlink"/>
+          </w:rPr>
+          <w:t>elektrotechniek</w:t>
+        </w:r>
+      </w:hyperlink>
+      <w:r>
+        <w:t xml:space="preserve">, </w:t>
+      </w:r>
+      <w:hyperlink r:id="rId30" w:tooltip="Chemische technologie" w:history="1">
+        <w:r>
+          <w:rPr>
+            <w:rStyle w:val="Hyperlink"/>
+          </w:rPr>
+          <w:t>chemische technologie</w:t>
+        </w:r>
+      </w:hyperlink>
+      <w:r>
+        <w:t xml:space="preserve">, </w:t>
+      </w:r>
+      <w:hyperlink r:id="rId31" w:tooltip="Materiaalkunde" w:history="1">
+        <w:r>
+          <w:rPr>
+            <w:rStyle w:val="Hyperlink"/>
+          </w:rPr>
+          <w:t>materiaalkunde</w:t>
+        </w:r>
+      </w:hyperlink>
+      <w:r>
+        <w:t xml:space="preserve">, </w:t>
+      </w:r>
+      <w:hyperlink r:id="rId32" w:tooltip="Luchtvaarttechniek" w:history="1">
+        <w:r>
+          <w:rPr>
+            <w:rStyle w:val="Hyperlink"/>
+          </w:rPr>
+          <w:t>luchtvaarttechniek</w:t>
+        </w:r>
+      </w:hyperlink>
+      <w:r>
+        <w:t xml:space="preserve">, </w:t>
+      </w:r>
+      <w:hyperlink r:id="rId33" w:tooltip="Technische natuurkunde" w:history="1">
+        <w:r>
+          <w:rPr>
+            <w:rStyle w:val="Hyperlink"/>
+          </w:rPr>
+          <w:t>technische natuurkunde</w:t>
+        </w:r>
+      </w:hyperlink>
+      <w:r>
+        <w:t xml:space="preserve">, </w:t>
+      </w:r>
+      <w:hyperlink r:id="rId34" w:tooltip="Technische informatica" w:history="1">
+        <w:r>
+          <w:rPr>
+            <w:rStyle w:val="Hyperlink"/>
+          </w:rPr>
+          <w:t>technische informatica</w:t>
+        </w:r>
+      </w:hyperlink>
+      <w:r>
+        <w:t xml:space="preserve"> en </w:t>
+      </w:r>
+      <w:hyperlink r:id="rId35" w:tooltip="Technische wiskunde" w:history="1">
+        <w:r>
+          <w:rPr>
+            <w:rStyle w:val="Hyperlink"/>
+          </w:rPr>
+          <w:t>technische wiskunde</w:t>
+        </w:r>
+      </w:hyperlink>
+      <w:r>
+        <w:t xml:space="preserve">. In de afgelopen decennia zijn verschillende </w:t>
+      </w:r>
+      <w:hyperlink r:id="rId36" w:tooltip="Interdisciplinariteit" w:history="1">
+        <w:r>
+          <w:rPr>
+            <w:rStyle w:val="Hyperlink"/>
+          </w:rPr>
+          <w:t>interdisciplinaire</w:t>
+        </w:r>
+      </w:hyperlink>
+      <w:r>
+        <w:t xml:space="preserve"> vakgebieden ontstaan, zoals </w:t>
+      </w:r>
+      <w:hyperlink r:id="rId37" w:tooltip="Industriële vormgeving" w:history="1">
+        <w:r>
+          <w:rPr>
+            <w:rStyle w:val="Hyperlink"/>
+          </w:rPr>
+          <w:t>industrieel ontwerpen</w:t>
+        </w:r>
+      </w:hyperlink>
+      <w:r>
+        <w:t xml:space="preserve">, </w:t>
+      </w:r>
+      <w:hyperlink r:id="rId38" w:tooltip="Technische bedrijfskunde" w:history="1">
+        <w:r>
+          <w:rPr>
+            <w:rStyle w:val="Hyperlink"/>
+          </w:rPr>
+          <w:t>technische bedrijfskunde</w:t>
+        </w:r>
+      </w:hyperlink>
+      <w:r>
+        <w:t xml:space="preserve">, </w:t>
+      </w:r>
+      <w:hyperlink r:id="rId39" w:tooltip="Bestuurskunde" w:history="1">
+        <w:r>
+          <w:rPr>
+            <w:rStyle w:val="Hyperlink"/>
+          </w:rPr>
+          <w:t>technische bestuurskunde</w:t>
+        </w:r>
+      </w:hyperlink>
+      <w:r>
+        <w:t xml:space="preserve">. </w:t>
+      </w:r>
+      <w:hyperlink r:id="rId40" w:tooltip="Nanotechnologie" w:history="1">
+        <w:r>
+          <w:rPr>
+            <w:rStyle w:val="Hyperlink"/>
+          </w:rPr>
+          <w:t>nanotechnologie</w:t>
+        </w:r>
+      </w:hyperlink>
+      <w:r>
+        <w:t xml:space="preserve"> en </w:t>
+      </w:r>
+      <w:hyperlink r:id="rId41" w:tooltip="Levensmiddelentechnologie" w:history="1">
+        <w:r>
+          <w:rPr>
+            <w:rStyle w:val="Hyperlink"/>
+          </w:rPr>
+          <w:t>levensmiddelentechnologie</w:t>
+        </w:r>
+      </w:hyperlink>
+      <w:r>
+        <w:t>.</w:t>
+      </w:r>
+    </w:p>
+    <w:p/>
+    <w:p>
+      <w:r>
+        <w:t xml:space="preserve">In de technische wetenschappen wordt wetenschappelijke kennis gebruikt om </w:t>
+      </w:r>
+      <w:hyperlink r:id="rId42" w:tooltip="Model (wetenschap)" w:history="1">
+        <w:r>
+          <w:rPr>
+            <w:rStyle w:val="Hyperlink"/>
+          </w:rPr>
+          <w:t>modellen</w:t>
+        </w:r>
+      </w:hyperlink>
+      <w:r>
+        <w:t xml:space="preserve"> en </w:t>
+      </w:r>
+      <w:hyperlink r:id="rId43" w:tooltip="Wetenschappelijke methode" w:history="1">
+        <w:r>
+          <w:rPr>
+            <w:rStyle w:val="Hyperlink"/>
+          </w:rPr>
+          <w:t>methodes</w:t>
+        </w:r>
+      </w:hyperlink>
+      <w:r>
+        <w:t xml:space="preserve"> te ontwikkelen en daarmee praktische problemen op te lossen. Niet alle </w:t>
+      </w:r>
+      <w:hyperlink r:id="rId44" w:tooltip="Techniek" w:history="1">
+        <w:r>
+          <w:rPr>
+            <w:rStyle w:val="Hyperlink"/>
+          </w:rPr>
+          <w:t>technische</w:t>
+        </w:r>
+      </w:hyperlink>
+      <w:r>
+        <w:t xml:space="preserve"> disciplines laten zich eenvoudig beschrijven via wetenschappelijke modellen en </w:t>
+      </w:r>
+      <w:hyperlink r:id="rId45" w:tooltip="Natuurwetten" w:history="1">
+        <w:r>
+          <w:rPr>
+            <w:rStyle w:val="Hyperlink"/>
+          </w:rPr>
+          <w:t>natuurwetten</w:t>
+        </w:r>
+      </w:hyperlink>
+      <w:r>
+        <w:t xml:space="preserve">, daarom laat men zich hier leiden door vuistregels of </w:t>
+      </w:r>
+      <w:hyperlink r:id="rId46" w:tooltip="Empirische wetenschap" w:history="1">
+        <w:r>
+          <w:rPr>
+            <w:rStyle w:val="Hyperlink"/>
+          </w:rPr>
+          <w:t>ervaringswetten</w:t>
+        </w:r>
+      </w:hyperlink>
+      <w:r>
+        <w:t xml:space="preserve">. In sommige vakken is de wetenschappelijke aanpak zeer succesvol geweest. In het bijzonder in de </w:t>
+      </w:r>
+      <w:hyperlink r:id="rId47" w:tooltip="Elektrotechniek" w:history="1">
+        <w:r>
+          <w:rPr>
+            <w:rStyle w:val="Hyperlink"/>
+          </w:rPr>
+          <w:t>elektrotechniek</w:t>
+        </w:r>
+      </w:hyperlink>
+      <w:r>
+        <w:t xml:space="preserve"> respectievelijk de </w:t>
+      </w:r>
+      <w:hyperlink r:id="rId48" w:tooltip="Elektronica" w:history="1">
+        <w:r>
+          <w:rPr>
+            <w:rStyle w:val="Hyperlink"/>
+          </w:rPr>
+          <w:t>elektronica</w:t>
+        </w:r>
+      </w:hyperlink>
+      <w:r>
+        <w:t xml:space="preserve"> zijn succesrijke stappen gemaakt, en ook nodig geweest, met de wetenschappelijke benadering via wiskundige modellen. Vakken zoals de </w:t>
+      </w:r>
+      <w:hyperlink r:id="rId49" w:tooltip="Communicatie" w:history="1">
+        <w:r>
+          <w:rPr>
+            <w:rStyle w:val="Hyperlink"/>
+          </w:rPr>
+          <w:t>communicatie</w:t>
+        </w:r>
+      </w:hyperlink>
+      <w:r>
+        <w:t xml:space="preserve">- en </w:t>
+      </w:r>
+      <w:hyperlink r:id="rId50" w:tooltip="Informatietheorie" w:history="1">
+        <w:r>
+          <w:rPr>
+            <w:rStyle w:val="Hyperlink"/>
+          </w:rPr>
+          <w:t>informatietheorie</w:t>
+        </w:r>
+      </w:hyperlink>
+      <w:r>
+        <w:t xml:space="preserve"> zijn zeer wiskundig georiënteerd, en het is daarom een zaak van smaak en debat om deze disciplines te zien als </w:t>
+      </w:r>
+      <w:hyperlink r:id="rId51" w:tooltip="Formele wetenschap" w:history="1">
+        <w:r>
+          <w:rPr>
+            <w:rStyle w:val="Hyperlink"/>
+          </w:rPr>
+          <w:t>formele wetenschap</w:t>
+        </w:r>
+      </w:hyperlink>
+      <w:r>
+        <w:t xml:space="preserve"> of technische wetenschap</w:t>
+      </w:r>
+    </w:p>
+    <w:p/>
+    <w:p>
+      <w:r>
+        <w:t xml:space="preserve">Interessante achtergrond bij het woord ‘experiment’: </w:t>
+      </w:r>
+      <w:hyperlink r:id="rId52" w:history="1">
+        <w:r>
+          <w:rPr>
+            <w:rStyle w:val="Hyperlink"/>
+          </w:rPr>
+          <w:t>https://nl.wikipedia.org/wiki/Karl_Popper</w:t>
+        </w:r>
+      </w:hyperlink>
     </w:p>
     <w:p/>
     <w:sectPr>
@@ -2001,7 +3760,7 @@
 </file>
 
 <file path=word/numbering.xml><?xml version="1.0" encoding="utf-8"?>
-<w:numbering xmlns:wpc="http://schemas.microsoft.com/office/word/2010/wordprocessingCanvas" xmlns:cx="http://schemas.microsoft.com/office/drawing/2014/chartex" xmlns:cx1="http://schemas.microsoft.com/office/drawing/2015/9/8/chartex" xmlns:cx2="http://schemas.microsoft.com/office/drawing/2015/10/21/chartex" xmlns:cx3="http://schemas.microsoft.com/office/drawing/2016/5/9/chartex" xmlns:cx4="http://schemas.microsoft.com/office/drawing/2016/5/10/chartex" xmlns:cx5="http://schemas.microsoft.com/office/drawing/2016/5/11/chartex" xmlns:cx6="http://schemas.microsoft.com/office/drawing/2016/5/12/chartex" xmlns:cx7="http://schemas.microsoft.com/office/drawing/2016/5/13/chartex" xmlns:cx8="http://schemas.microsoft.com/office/drawing/2016/5/14/chartex" xmlns:mc="http://schemas.openxmlformats.org/markup-compatibility/2006" xmlns:aink="http://schemas.microsoft.com/office/drawing/2016/ink" xmlns:am3d="http://schemas.microsoft.com/office/drawing/2017/model3d" xmlns:o="urn:schemas-microsoft-com:office:office" xmlns:oel="http://schemas.microsoft.com/office/2019/extlst" xmlns:r="http://schemas.openxmlformats.org/officeDocument/2006/relationships" xmlns:m="http://schemas.openxmlformats.org/officeDocument/2006/math" xmlns:v="urn:schemas-microsoft-com:vml" xmlns:wp14="http://schemas.microsoft.com/office/word/2010/wordprocessingDrawing" xmlns:wp="http://schemas.openxmlformats.org/drawingml/2006/wordprocessingDrawing" xmlns:w10="urn:schemas-microsoft-com:office:word" xmlns:w="http://schemas.openxmlformats.org/wordprocessingml/2006/main" xmlns:w14="http://schemas.microsoft.com/office/word/2010/wordml" xmlns:w15="http://schemas.microsoft.com/office/word/2012/wordml" xmlns:w16cex="http://schemas.microsoft.com/office/word/2018/wordml/cex" xmlns:w16cid="http://schemas.microsoft.com/office/word/2016/wordml/cid" xmlns:w16="http://schemas.microsoft.com/office/word/2018/wordml" xmlns:w16du="http://schemas.microsoft.com/office/word/2023/wordml/word16du" xmlns:w16sdtdh="http://schemas.microsoft.com/office/word/2020/wordml/sdtdatahash" xmlns:w16se="http://schemas.microsoft.com/office/word/2015/wordml/symex" xmlns:wpg="http://schemas.microsoft.com/office/word/2010/wordprocessingGroup" xmlns:wpi="http://schemas.microsoft.com/office/word/2010/wordprocessingInk" xmlns:wne="http://schemas.microsoft.com/office/word/2006/wordml" xmlns:wps="http://schemas.microsoft.com/office/word/2010/wordprocessingShape" mc:Ignorable="w14 w15 w16se w16cid w16 w16cex w16sdtdh w16du wp14">
+<w:numbering xmlns:wpc="http://schemas.microsoft.com/office/word/2010/wordprocessingCanvas" xmlns:cx="http://schemas.microsoft.com/office/drawing/2014/chartex" xmlns:cx1="http://schemas.microsoft.com/office/drawing/2015/9/8/chartex" xmlns:cx2="http://schemas.microsoft.com/office/drawing/2015/10/21/chartex" xmlns:cx3="http://schemas.microsoft.com/office/drawing/2016/5/9/chartex" xmlns:cx4="http://schemas.microsoft.com/office/drawing/2016/5/10/chartex" xmlns:cx5="http://schemas.microsoft.com/office/drawing/2016/5/11/chartex" xmlns:cx6="http://schemas.microsoft.com/office/drawing/2016/5/12/chartex" xmlns:cx7="http://schemas.microsoft.com/office/drawing/2016/5/13/chartex" xmlns:cx8="http://schemas.microsoft.com/office/drawing/2016/5/14/chartex" xmlns:mc="http://schemas.openxmlformats.org/markup-compatibility/2006" xmlns:aink="http://schemas.microsoft.com/office/drawing/2016/ink" xmlns:am3d="http://schemas.microsoft.com/office/drawing/2017/model3d" xmlns:o="urn:schemas-microsoft-com:office:office" xmlns:oel="http://schemas.microsoft.com/office/2019/extlst" xmlns:r="http://schemas.openxmlformats.org/officeDocument/2006/relationships" xmlns:m="http://schemas.openxmlformats.org/officeDocument/2006/math" xmlns:v="urn:schemas-microsoft-com:vml" xmlns:wp14="http://schemas.microsoft.com/office/word/2010/wordprocessingDrawing" xmlns:wp="http://schemas.openxmlformats.org/drawingml/2006/wordprocessingDrawing" xmlns:w10="urn:schemas-microsoft-com:office:word" xmlns:w="http://schemas.openxmlformats.org/wordprocessingml/2006/main" xmlns:w14="http://schemas.microsoft.com/office/word/2010/wordml" xmlns:w15="http://schemas.microsoft.com/office/word/2012/wordml" xmlns:w16cex="http://schemas.microsoft.com/office/word/2018/wordml/cex" xmlns:w16cid="http://schemas.microsoft.com/office/word/2016/wordml/cid" xmlns:w16="http://schemas.microsoft.com/office/word/2018/wordml" xmlns:w16du="http://schemas.microsoft.com/office/word/2023/wordml/word16du" xmlns:w16sdtdh="http://schemas.microsoft.com/office/word/2020/wordml/sdtdatahash" xmlns:w16sdtfl="http://schemas.microsoft.com/office/word/2024/wordml/sdtformatlock" xmlns:w16se="http://schemas.microsoft.com/office/word/2015/wordml/symex" xmlns:wpg="http://schemas.microsoft.com/office/word/2010/wordprocessingGroup" xmlns:wpi="http://schemas.microsoft.com/office/word/2010/wordprocessingInk" xmlns:wne="http://schemas.microsoft.com/office/word/2006/wordml" xmlns:wps="http://schemas.microsoft.com/office/word/2010/wordprocessingShape" mc:Ignorable="w14 w15 w16se w16cid w16 w16cex w16sdtdh w16sdtfl w16du wp14">
   <w:abstractNum w:abstractNumId="0" w15:restartNumberingAfterBreak="0">
     <w:nsid w:val="0E452A23"/>
     <w:multiLevelType w:val="hybridMultilevel"/>
@@ -2511,6 +4270,118 @@
     </w:lvl>
   </w:abstractNum>
   <w:abstractNum w:abstractNumId="5" w15:restartNumberingAfterBreak="0">
+    <w:nsid w:val="677B35A6"/>
+    <w:multiLevelType w:val="hybridMultilevel"/>
+    <w:tmpl w:val="4E125C52"/>
+    <w:lvl w:ilvl="0" w:tplc="CE7E7802">
+      <w:numFmt w:val="bullet"/>
+      <w:lvlText w:val="-"/>
+      <w:lvlJc w:val="left"/>
+      <w:pPr>
+        <w:ind w:left="720" w:hanging="360"/>
+      </w:pPr>
+      <w:rPr>
+        <w:rFonts w:ascii="Aptos" w:eastAsiaTheme="minorHAnsi" w:hAnsi="Aptos" w:cstheme="minorBidi" w:hint="default"/>
+      </w:rPr>
+    </w:lvl>
+    <w:lvl w:ilvl="1" w:tplc="04130003" w:tentative="1">
+      <w:start w:val="1"/>
+      <w:numFmt w:val="bullet"/>
+      <w:lvlText w:val="o"/>
+      <w:lvlJc w:val="left"/>
+      <w:pPr>
+        <w:ind w:left="1440" w:hanging="360"/>
+      </w:pPr>
+      <w:rPr>
+        <w:rFonts w:ascii="Courier New" w:hAnsi="Courier New" w:cs="Courier New" w:hint="default"/>
+      </w:rPr>
+    </w:lvl>
+    <w:lvl w:ilvl="2" w:tplc="04130005" w:tentative="1">
+      <w:start w:val="1"/>
+      <w:numFmt w:val="bullet"/>
+      <w:lvlText w:val=""/>
+      <w:lvlJc w:val="left"/>
+      <w:pPr>
+        <w:ind w:left="2160" w:hanging="360"/>
+      </w:pPr>
+      <w:rPr>
+        <w:rFonts w:ascii="Wingdings" w:hAnsi="Wingdings" w:hint="default"/>
+      </w:rPr>
+    </w:lvl>
+    <w:lvl w:ilvl="3" w:tplc="04130001" w:tentative="1">
+      <w:start w:val="1"/>
+      <w:numFmt w:val="bullet"/>
+      <w:lvlText w:val=""/>
+      <w:lvlJc w:val="left"/>
+      <w:pPr>
+        <w:ind w:left="2880" w:hanging="360"/>
+      </w:pPr>
+      <w:rPr>
+        <w:rFonts w:ascii="Symbol" w:hAnsi="Symbol" w:hint="default"/>
+      </w:rPr>
+    </w:lvl>
+    <w:lvl w:ilvl="4" w:tplc="04130003" w:tentative="1">
+      <w:start w:val="1"/>
+      <w:numFmt w:val="bullet"/>
+      <w:lvlText w:val="o"/>
+      <w:lvlJc w:val="left"/>
+      <w:pPr>
+        <w:ind w:left="3600" w:hanging="360"/>
+      </w:pPr>
+      <w:rPr>
+        <w:rFonts w:ascii="Courier New" w:hAnsi="Courier New" w:cs="Courier New" w:hint="default"/>
+      </w:rPr>
+    </w:lvl>
+    <w:lvl w:ilvl="5" w:tplc="04130005" w:tentative="1">
+      <w:start w:val="1"/>
+      <w:numFmt w:val="bullet"/>
+      <w:lvlText w:val=""/>
+      <w:lvlJc w:val="left"/>
+      <w:pPr>
+        <w:ind w:left="4320" w:hanging="360"/>
+      </w:pPr>
+      <w:rPr>
+        <w:rFonts w:ascii="Wingdings" w:hAnsi="Wingdings" w:hint="default"/>
+      </w:rPr>
+    </w:lvl>
+    <w:lvl w:ilvl="6" w:tplc="04130001" w:tentative="1">
+      <w:start w:val="1"/>
+      <w:numFmt w:val="bullet"/>
+      <w:lvlText w:val=""/>
+      <w:lvlJc w:val="left"/>
+      <w:pPr>
+        <w:ind w:left="5040" w:hanging="360"/>
+      </w:pPr>
+      <w:rPr>
+        <w:rFonts w:ascii="Symbol" w:hAnsi="Symbol" w:hint="default"/>
+      </w:rPr>
+    </w:lvl>
+    <w:lvl w:ilvl="7" w:tplc="04130003" w:tentative="1">
+      <w:start w:val="1"/>
+      <w:numFmt w:val="bullet"/>
+      <w:lvlText w:val="o"/>
+      <w:lvlJc w:val="left"/>
+      <w:pPr>
+        <w:ind w:left="5760" w:hanging="360"/>
+      </w:pPr>
+      <w:rPr>
+        <w:rFonts w:ascii="Courier New" w:hAnsi="Courier New" w:cs="Courier New" w:hint="default"/>
+      </w:rPr>
+    </w:lvl>
+    <w:lvl w:ilvl="8" w:tplc="04130005" w:tentative="1">
+      <w:start w:val="1"/>
+      <w:numFmt w:val="bullet"/>
+      <w:lvlText w:val=""/>
+      <w:lvlJc w:val="left"/>
+      <w:pPr>
+        <w:ind w:left="6480" w:hanging="360"/>
+      </w:pPr>
+      <w:rPr>
+        <w:rFonts w:ascii="Wingdings" w:hAnsi="Wingdings" w:hint="default"/>
+      </w:rPr>
+    </w:lvl>
+  </w:abstractNum>
+  <w:abstractNum w:abstractNumId="6" w15:restartNumberingAfterBreak="0">
     <w:nsid w:val="6B323832"/>
     <w:multiLevelType w:val="hybridMultilevel"/>
     <w:tmpl w:val="37424538"/>
@@ -2609,16 +4480,19 @@
     <w:abstractNumId w:val="0"/>
   </w:num>
   <w:num w:numId="5" w16cid:durableId="1298560340">
-    <w:abstractNumId w:val="5"/>
+    <w:abstractNumId w:val="6"/>
   </w:num>
   <w:num w:numId="6" w16cid:durableId="1044713626">
     <w:abstractNumId w:val="1"/>
+  </w:num>
+  <w:num w:numId="7" w16cid:durableId="1169827137">
+    <w:abstractNumId w:val="5"/>
   </w:num>
 </w:numbering>
 </file>
 
 <file path=word/styles.xml><?xml version="1.0" encoding="utf-8"?>
-<w:styles xmlns:mc="http://schemas.openxmlformats.org/markup-compatibility/2006" xmlns:r="http://schemas.openxmlformats.org/officeDocument/2006/relationships" xmlns:w="http://schemas.openxmlformats.org/wordprocessingml/2006/main" xmlns:w14="http://schemas.microsoft.com/office/word/2010/wordml" xmlns:w15="http://schemas.microsoft.com/office/word/2012/wordml" xmlns:w16cex="http://schemas.microsoft.com/office/word/2018/wordml/cex" xmlns:w16cid="http://schemas.microsoft.com/office/word/2016/wordml/cid" xmlns:w16="http://schemas.microsoft.com/office/word/2018/wordml" xmlns:w16du="http://schemas.microsoft.com/office/word/2023/wordml/word16du" xmlns:w16sdtdh="http://schemas.microsoft.com/office/word/2020/wordml/sdtdatahash" xmlns:w16se="http://schemas.microsoft.com/office/word/2015/wordml/symex" mc:Ignorable="w14 w15 w16se w16cid w16 w16cex w16sdtdh w16du">
+<w:styles xmlns:mc="http://schemas.openxmlformats.org/markup-compatibility/2006" xmlns:r="http://schemas.openxmlformats.org/officeDocument/2006/relationships" xmlns:w="http://schemas.openxmlformats.org/wordprocessingml/2006/main" xmlns:w14="http://schemas.microsoft.com/office/word/2010/wordml" xmlns:w15="http://schemas.microsoft.com/office/word/2012/wordml" xmlns:w16cex="http://schemas.microsoft.com/office/word/2018/wordml/cex" xmlns:w16cid="http://schemas.microsoft.com/office/word/2016/wordml/cid" xmlns:w16="http://schemas.microsoft.com/office/word/2018/wordml" xmlns:w16du="http://schemas.microsoft.com/office/word/2023/wordml/word16du" xmlns:w16sdtdh="http://schemas.microsoft.com/office/word/2020/wordml/sdtdatahash" xmlns:w16sdtfl="http://schemas.microsoft.com/office/word/2024/wordml/sdtformatlock" xmlns:w16se="http://schemas.microsoft.com/office/word/2015/wordml/symex" mc:Ignorable="w14 w15 w16se w16cid w16 w16cex w16sdtdh w16sdtfl w16du">
   <w:docDefaults>
     <w:rPrDefault>
       <w:rPr>
@@ -3045,7 +4919,6 @@
     <w:next w:val="Standaard"/>
     <w:link w:val="Kop2Char"/>
     <w:uiPriority w:val="9"/>
-    <w:semiHidden/>
     <w:unhideWhenUsed/>
     <w:qFormat/>
     <w:rsid w:val="00391719"/>
@@ -3220,7 +5093,6 @@
   <w:style w:type="character" w:default="1" w:styleId="Standaardalinea-lettertype">
     <w:name w:val="Default Paragraph Font"/>
     <w:uiPriority w:val="1"/>
-    <w:semiHidden/>
     <w:unhideWhenUsed/>
   </w:style>
   <w:style w:type="table" w:default="1" w:styleId="Standaardtabel">
@@ -3262,7 +5134,6 @@
     <w:basedOn w:val="Standaardalinea-lettertype"/>
     <w:link w:val="Kop2"/>
     <w:uiPriority w:val="9"/>
-    <w:semiHidden/>
     <w:rsid w:val="00391719"/>
     <w:rPr>
       <w:rFonts w:asciiTheme="majorHAnsi" w:eastAsiaTheme="majorEastAsia" w:hAnsiTheme="majorHAnsi" w:cstheme="majorBidi"/>
@@ -3551,6 +5422,29 @@
       <w:color w:val="0E2841" w:themeColor="text2"/>
       <w:sz w:val="18"/>
       <w:szCs w:val="18"/>
+    </w:rPr>
+  </w:style>
+  <w:style w:type="character" w:styleId="Hyperlink">
+    <w:name w:val="Hyperlink"/>
+    <w:basedOn w:val="Standaardalinea-lettertype"/>
+    <w:uiPriority w:val="99"/>
+    <w:unhideWhenUsed/>
+    <w:rsid w:val="00EB255C"/>
+    <w:rPr>
+      <w:color w:val="467886" w:themeColor="hyperlink"/>
+      <w:u w:val="single"/>
+    </w:rPr>
+  </w:style>
+  <w:style w:type="character" w:styleId="Onopgelostemelding">
+    <w:name w:val="Unresolved Mention"/>
+    <w:basedOn w:val="Standaardalinea-lettertype"/>
+    <w:uiPriority w:val="99"/>
+    <w:semiHidden/>
+    <w:unhideWhenUsed/>
+    <w:rsid w:val="00EB255C"/>
+    <w:rPr>
+      <w:color w:val="605E5C"/>
+      <w:shd w:val="clear" w:color="auto" w:fill="E1DFDD"/>
     </w:rPr>
   </w:style>
 </w:styles>

</xml_diff>